<commit_message>
Corrected the NL & EN manuals
</commit_message>
<xml_diff>
--- a/Lego_Package/EN_Manual discovery kit.docx
+++ b/Lego_Package/EN_Manual discovery kit.docx
@@ -1,6 +1,6 @@
 
 <file path=word/document.xml><?xml version="1.0" encoding="utf-8"?>
-<w:document xmlns:wpc="http://schemas.microsoft.com/office/word/2010/wordprocessingCanvas" xmlns:mc="http://schemas.openxmlformats.org/markup-compatibility/2006" xmlns:o="urn:schemas-microsoft-com:office:office" xmlns:r="http://schemas.openxmlformats.org/officeDocument/2006/relationships" xmlns:m="http://schemas.openxmlformats.org/officeDocument/2006/math" xmlns:v="urn:schemas-microsoft-com:vml" xmlns:wp14="http://schemas.microsoft.com/office/word/2010/wordprocessingDrawing" xmlns:wp="http://schemas.openxmlformats.org/drawingml/2006/wordprocessingDrawing" xmlns:w10="urn:schemas-microsoft-com:office:word" xmlns:w="http://schemas.openxmlformats.org/wordprocessingml/2006/main" xmlns:w14="http://schemas.microsoft.com/office/word/2010/wordml" xmlns:wpg="http://schemas.microsoft.com/office/word/2010/wordprocessingGroup" xmlns:wpi="http://schemas.microsoft.com/office/word/2010/wordprocessingInk" xmlns:wne="http://schemas.microsoft.com/office/word/2006/wordml" xmlns:wps="http://schemas.microsoft.com/office/word/2010/wordprocessingShape" mc:Ignorable="w14 wp14">
+<w:document xmlns:wpc="http://schemas.microsoft.com/office/word/2010/wordprocessingCanvas" xmlns:cx="http://schemas.microsoft.com/office/drawing/2014/chartex" xmlns:mc="http://schemas.openxmlformats.org/markup-compatibility/2006" xmlns:o="urn:schemas-microsoft-com:office:office" xmlns:r="http://schemas.openxmlformats.org/officeDocument/2006/relationships" xmlns:m="http://schemas.openxmlformats.org/officeDocument/2006/math" xmlns:v="urn:schemas-microsoft-com:vml" xmlns:wp14="http://schemas.microsoft.com/office/word/2010/wordprocessingDrawing" xmlns:wp="http://schemas.openxmlformats.org/drawingml/2006/wordprocessingDrawing" xmlns:w10="urn:schemas-microsoft-com:office:word" xmlns:w="http://schemas.openxmlformats.org/wordprocessingml/2006/main" xmlns:w14="http://schemas.microsoft.com/office/word/2010/wordml" xmlns:w15="http://schemas.microsoft.com/office/word/2012/wordml" xmlns:w16se="http://schemas.microsoft.com/office/word/2015/wordml/symex" xmlns:wpg="http://schemas.microsoft.com/office/word/2010/wordprocessingGroup" xmlns:wpi="http://schemas.microsoft.com/office/word/2010/wordprocessingInk" xmlns:wne="http://schemas.microsoft.com/office/word/2006/wordml" xmlns:wps="http://schemas.microsoft.com/office/word/2010/wordprocessingShape" mc:Ignorable="w14 w15 w16se wp14">
   <w:body>
     <w:p>
       <w:pPr>
@@ -376,7 +376,7 @@
     </w:p>
     <w:p>
       <w:pPr>
-        <w:pStyle w:val="Lijstalinea"/>
+        <w:pStyle w:val="ListParagraph"/>
         <w:numPr>
           <w:ilvl w:val="0"/>
           <w:numId w:val="2"/>
@@ -407,7 +407,7 @@
     </w:p>
     <w:p>
       <w:pPr>
-        <w:pStyle w:val="Lijstalinea"/>
+        <w:pStyle w:val="ListParagraph"/>
         <w:ind w:left="360"/>
         <w:rPr>
           <w:rFonts w:cstheme="minorHAnsi"/>
@@ -418,7 +418,7 @@
     </w:p>
     <w:p>
       <w:pPr>
-        <w:pStyle w:val="Lijstalinea"/>
+        <w:pStyle w:val="ListParagraph"/>
         <w:numPr>
           <w:ilvl w:val="0"/>
           <w:numId w:val="2"/>
@@ -494,7 +494,23 @@
           <w:sz w:val="28"/>
           <w:szCs w:val="28"/>
         </w:rPr>
-        <w:t>If you want you can write down here what you can do with the different parts.</w:t>
+        <w:t xml:space="preserve">If you </w:t>
+      </w:r>
+      <w:r>
+        <w:rPr>
+          <w:rFonts w:cstheme="minorHAnsi"/>
+          <w:sz w:val="28"/>
+          <w:szCs w:val="28"/>
+        </w:rPr>
+        <w:t>want,</w:t>
+      </w:r>
+      <w:r>
+        <w:rPr>
+          <w:rFonts w:cstheme="minorHAnsi"/>
+          <w:sz w:val="28"/>
+          <w:szCs w:val="28"/>
+        </w:rPr>
+        <w:t xml:space="preserve"> you can write down here what you can do with the different parts.</w:t>
       </w:r>
     </w:p>
     <w:p>
@@ -632,9 +648,17 @@
           <w:rFonts w:cstheme="minorHAnsi"/>
           <w:sz w:val="28"/>
           <w:szCs w:val="28"/>
+          <w:lang w:val="en-GB"/>
+        </w:rPr>
+        <w:instrText xml:space="preserve"> PAGEREF  Question_2 \h </w:instrText>
+      </w:r>
+      <w:r>
+        <w:rPr>
+          <w:rFonts w:cstheme="minorHAnsi"/>
+          <w:sz w:val="28"/>
+          <w:szCs w:val="28"/>
           <w:lang w:val="de-DE"/>
         </w:rPr>
-        <w:instrText xml:space="preserve"> PAGEREF  Question_2 \h </w:instrText>
       </w:r>
       <w:r>
         <w:rPr>
@@ -643,6 +667,17 @@
           <w:szCs w:val="28"/>
           <w:lang w:val="de-DE"/>
         </w:rPr>
+        <w:fldChar w:fldCharType="separate"/>
+      </w:r>
+      <w:r>
+        <w:rPr>
+          <w:rFonts w:cstheme="minorHAnsi"/>
+          <w:noProof/>
+          <w:sz w:val="28"/>
+          <w:szCs w:val="28"/>
+          <w:lang w:val="en-GB"/>
+        </w:rPr>
+        <w:t>12</w:t>
       </w:r>
       <w:r>
         <w:rPr>
@@ -651,29 +686,8 @@
           <w:szCs w:val="28"/>
           <w:lang w:val="de-DE"/>
         </w:rPr>
-        <w:fldChar w:fldCharType="separate"/>
-      </w:r>
-      <w:r>
-        <w:rPr>
-          <w:rFonts w:cstheme="minorHAnsi"/>
-          <w:noProof/>
-          <w:sz w:val="28"/>
-          <w:szCs w:val="28"/>
-          <w:lang w:val="de-DE"/>
-        </w:rPr>
-        <w:t>12</w:t>
-      </w:r>
-      <w:r>
-        <w:rPr>
-          <w:rFonts w:cstheme="minorHAnsi"/>
-          <w:sz w:val="28"/>
-          <w:szCs w:val="28"/>
-          <w:lang w:val="de-DE"/>
-        </w:rPr>
         <w:fldChar w:fldCharType="end"/>
       </w:r>
-      <w:bookmarkStart w:id="0" w:name="_GoBack"/>
-      <w:bookmarkEnd w:id="0"/>
       <w:r>
         <w:rPr>
           <w:rFonts w:cstheme="minorHAnsi"/>
@@ -702,7 +716,7 @@
     </w:p>
     <w:p>
       <w:pPr>
-        <w:pStyle w:val="Lijstalinea"/>
+        <w:pStyle w:val="ListParagraph"/>
         <w:numPr>
           <w:ilvl w:val="0"/>
           <w:numId w:val="2"/>
@@ -732,7 +746,6 @@
         </w:rPr>
         <w:t xml:space="preserve">B. What can you do with it? </w:t>
       </w:r>
-      <w:proofErr w:type="spellStart"/>
       <w:r>
         <w:rPr>
           <w:rFonts w:cstheme="minorHAnsi"/>
@@ -740,9 +753,35 @@
           <w:szCs w:val="28"/>
           <w:lang w:val="de-DE"/>
         </w:rPr>
-        <w:t>What</w:t>
-      </w:r>
-      <w:proofErr w:type="spellEnd"/>
+        <w:t>What are the problems?</w:t>
+      </w:r>
+    </w:p>
+    <w:p>
+      <w:pPr>
+        <w:pStyle w:val="ListParagraph"/>
+        <w:ind w:left="360"/>
+        <w:rPr>
+          <w:rFonts w:cstheme="minorHAnsi"/>
+          <w:sz w:val="28"/>
+          <w:szCs w:val="28"/>
+        </w:rPr>
+      </w:pPr>
+      <w:r>
+        <w:rPr>
+          <w:rFonts w:cstheme="minorHAnsi"/>
+          <w:sz w:val="28"/>
+          <w:szCs w:val="28"/>
+        </w:rPr>
+        <w:t>(There are hints on page</w:t>
+      </w:r>
+      <w:r>
+        <w:rPr>
+          <w:rFonts w:cstheme="minorHAnsi"/>
+          <w:sz w:val="28"/>
+          <w:szCs w:val="28"/>
+        </w:rPr>
+        <w:t xml:space="preserve"> </w:t>
+      </w:r>
       <w:r>
         <w:rPr>
           <w:rFonts w:cstheme="minorHAnsi"/>
@@ -750,9 +789,16 @@
           <w:szCs w:val="28"/>
           <w:lang w:val="de-DE"/>
         </w:rPr>
-        <w:t xml:space="preserve"> </w:t>
-      </w:r>
-      <w:proofErr w:type="spellStart"/>
+        <w:fldChar w:fldCharType="begin"/>
+      </w:r>
+      <w:r>
+        <w:rPr>
+          <w:rFonts w:cstheme="minorHAnsi"/>
+          <w:sz w:val="28"/>
+          <w:szCs w:val="28"/>
+        </w:rPr>
+        <w:instrText xml:space="preserve"> PAGEREF  Question_3 \h </w:instrText>
+      </w:r>
       <w:r>
         <w:rPr>
           <w:rFonts w:cstheme="minorHAnsi"/>
@@ -760,9 +806,7 @@
           <w:szCs w:val="28"/>
           <w:lang w:val="de-DE"/>
         </w:rPr>
-        <w:t>are</w:t>
-      </w:r>
-      <w:proofErr w:type="spellEnd"/>
+      </w:r>
       <w:r>
         <w:rPr>
           <w:rFonts w:cstheme="minorHAnsi"/>
@@ -770,9 +814,17 @@
           <w:szCs w:val="28"/>
           <w:lang w:val="de-DE"/>
         </w:rPr>
-        <w:t xml:space="preserve"> </w:t>
-      </w:r>
-      <w:proofErr w:type="spellStart"/>
+        <w:fldChar w:fldCharType="separate"/>
+      </w:r>
+      <w:r>
+        <w:rPr>
+          <w:rFonts w:cstheme="minorHAnsi"/>
+          <w:noProof/>
+          <w:sz w:val="28"/>
+          <w:szCs w:val="28"/>
+        </w:rPr>
+        <w:t>12</w:t>
+      </w:r>
       <w:r>
         <w:rPr>
           <w:rFonts w:cstheme="minorHAnsi"/>
@@ -780,42 +832,19 @@
           <w:szCs w:val="28"/>
           <w:lang w:val="de-DE"/>
         </w:rPr>
-        <w:t>the</w:t>
-      </w:r>
-      <w:proofErr w:type="spellEnd"/>
-      <w:r>
-        <w:rPr>
-          <w:rFonts w:cstheme="minorHAnsi"/>
-          <w:sz w:val="28"/>
-          <w:szCs w:val="28"/>
-          <w:lang w:val="de-DE"/>
-        </w:rPr>
-        <w:t xml:space="preserve"> </w:t>
-      </w:r>
-      <w:proofErr w:type="spellStart"/>
-      <w:r>
-        <w:rPr>
-          <w:rFonts w:cstheme="minorHAnsi"/>
-          <w:sz w:val="28"/>
-          <w:szCs w:val="28"/>
-          <w:lang w:val="de-DE"/>
-        </w:rPr>
-        <w:t>problems</w:t>
-      </w:r>
-      <w:proofErr w:type="spellEnd"/>
-      <w:r>
-        <w:rPr>
-          <w:rFonts w:cstheme="minorHAnsi"/>
-          <w:sz w:val="28"/>
-          <w:szCs w:val="28"/>
-          <w:lang w:val="de-DE"/>
-        </w:rPr>
-        <w:t>?</w:t>
-      </w:r>
-    </w:p>
-    <w:p>
-      <w:pPr>
-        <w:pStyle w:val="Lijstalinea"/>
+        <w:fldChar w:fldCharType="end"/>
+      </w:r>
+      <w:r>
+        <w:rPr>
+          <w:rFonts w:cstheme="minorHAnsi"/>
+          <w:sz w:val="28"/>
+          <w:szCs w:val="28"/>
+        </w:rPr>
+        <w:t>)</w:t>
+      </w:r>
+    </w:p>
+    <w:p>
+      <w:pPr>
         <w:ind w:left="360"/>
         <w:rPr>
           <w:rFonts w:cstheme="minorHAnsi"/>
@@ -823,96 +852,10 @@
           <w:szCs w:val="28"/>
         </w:rPr>
       </w:pPr>
-      <w:r>
-        <w:rPr>
-          <w:rFonts w:cstheme="minorHAnsi"/>
-          <w:sz w:val="28"/>
-          <w:szCs w:val="28"/>
-        </w:rPr>
-        <w:t>(There are hints on page</w:t>
-      </w:r>
-      <w:r>
-        <w:rPr>
-          <w:rFonts w:cstheme="minorHAnsi"/>
-          <w:sz w:val="28"/>
-          <w:szCs w:val="28"/>
-        </w:rPr>
-        <w:t xml:space="preserve"> </w:t>
-      </w:r>
-      <w:r>
-        <w:rPr>
-          <w:rFonts w:cstheme="minorHAnsi"/>
-          <w:sz w:val="28"/>
-          <w:szCs w:val="28"/>
-          <w:lang w:val="de-DE"/>
-        </w:rPr>
-        <w:fldChar w:fldCharType="begin"/>
-      </w:r>
-      <w:r>
-        <w:rPr>
-          <w:rFonts w:cstheme="minorHAnsi"/>
-          <w:sz w:val="28"/>
-          <w:szCs w:val="28"/>
-        </w:rPr>
-        <w:instrText xml:space="preserve"> PAGEREF  Question_3 \h </w:instrText>
-      </w:r>
-      <w:r>
-        <w:rPr>
-          <w:rFonts w:cstheme="minorHAnsi"/>
-          <w:sz w:val="28"/>
-          <w:szCs w:val="28"/>
-          <w:lang w:val="de-DE"/>
-        </w:rPr>
-      </w:r>
-      <w:r>
-        <w:rPr>
-          <w:rFonts w:cstheme="minorHAnsi"/>
-          <w:sz w:val="28"/>
-          <w:szCs w:val="28"/>
-          <w:lang w:val="de-DE"/>
-        </w:rPr>
-        <w:fldChar w:fldCharType="separate"/>
-      </w:r>
-      <w:r>
-        <w:rPr>
-          <w:rFonts w:cstheme="minorHAnsi"/>
-          <w:noProof/>
-          <w:sz w:val="28"/>
-          <w:szCs w:val="28"/>
-        </w:rPr>
-        <w:t>12</w:t>
-      </w:r>
-      <w:r>
-        <w:rPr>
-          <w:rFonts w:cstheme="minorHAnsi"/>
-          <w:sz w:val="28"/>
-          <w:szCs w:val="28"/>
-          <w:lang w:val="de-DE"/>
-        </w:rPr>
-        <w:fldChar w:fldCharType="end"/>
-      </w:r>
-      <w:r>
-        <w:rPr>
-          <w:rFonts w:cstheme="minorHAnsi"/>
-          <w:sz w:val="28"/>
-          <w:szCs w:val="28"/>
-        </w:rPr>
-        <w:t>)</w:t>
-      </w:r>
-    </w:p>
-    <w:p>
-      <w:pPr>
-        <w:ind w:left="360"/>
-        <w:rPr>
-          <w:rFonts w:cstheme="minorHAnsi"/>
-          <w:sz w:val="28"/>
-          <w:szCs w:val="28"/>
-        </w:rPr>
-      </w:pPr>
-    </w:p>
-    <w:p>
-      <w:pPr>
-        <w:pStyle w:val="Lijstalinea"/>
+    </w:p>
+    <w:p>
+      <w:pPr>
+        <w:pStyle w:val="ListParagraph"/>
         <w:numPr>
           <w:ilvl w:val="0"/>
           <w:numId w:val="2"/>
@@ -935,7 +878,7 @@
     </w:p>
     <w:p>
       <w:pPr>
-        <w:pStyle w:val="Lijstalinea"/>
+        <w:pStyle w:val="ListParagraph"/>
         <w:ind w:left="360"/>
         <w:rPr>
           <w:rFonts w:cstheme="minorHAnsi"/>
@@ -1032,7 +975,7 @@
     </w:p>
     <w:p>
       <w:pPr>
-        <w:pStyle w:val="Lijstalinea"/>
+        <w:pStyle w:val="ListParagraph"/>
         <w:numPr>
           <w:ilvl w:val="0"/>
           <w:numId w:val="2"/>
@@ -1087,7 +1030,7 @@
     </w:p>
     <w:p>
       <w:pPr>
-        <w:pStyle w:val="Lijstalinea"/>
+        <w:pStyle w:val="ListParagraph"/>
         <w:rPr>
           <w:rFonts w:cstheme="minorHAnsi"/>
           <w:sz w:val="28"/>
@@ -1173,9 +1116,17 @@
           <w:rFonts w:cstheme="minorHAnsi"/>
           <w:sz w:val="28"/>
           <w:szCs w:val="28"/>
+          <w:lang w:val="en-GB"/>
+        </w:rPr>
+        <w:instrText xml:space="preserve"> PAGEREF  Question_5 \h </w:instrText>
+      </w:r>
+      <w:r>
+        <w:rPr>
+          <w:rFonts w:cstheme="minorHAnsi"/>
+          <w:sz w:val="28"/>
+          <w:szCs w:val="28"/>
           <w:lang w:val="de-DE"/>
         </w:rPr>
-        <w:instrText xml:space="preserve"> PAGEREF  Question_5 \h </w:instrText>
       </w:r>
       <w:r>
         <w:rPr>
@@ -1184,6 +1135,17 @@
           <w:szCs w:val="28"/>
           <w:lang w:val="de-DE"/>
         </w:rPr>
+        <w:fldChar w:fldCharType="separate"/>
+      </w:r>
+      <w:r>
+        <w:rPr>
+          <w:rFonts w:cstheme="minorHAnsi"/>
+          <w:noProof/>
+          <w:sz w:val="28"/>
+          <w:szCs w:val="28"/>
+          <w:lang w:val="en-GB"/>
+        </w:rPr>
+        <w:t>13</w:t>
       </w:r>
       <w:r>
         <w:rPr>
@@ -1192,25 +1154,6 @@
           <w:szCs w:val="28"/>
           <w:lang w:val="de-DE"/>
         </w:rPr>
-        <w:fldChar w:fldCharType="separate"/>
-      </w:r>
-      <w:r>
-        <w:rPr>
-          <w:rFonts w:cstheme="minorHAnsi"/>
-          <w:noProof/>
-          <w:sz w:val="28"/>
-          <w:szCs w:val="28"/>
-          <w:lang w:val="de-DE"/>
-        </w:rPr>
-        <w:t>13</w:t>
-      </w:r>
-      <w:r>
-        <w:rPr>
-          <w:rFonts w:cstheme="minorHAnsi"/>
-          <w:sz w:val="28"/>
-          <w:szCs w:val="28"/>
-          <w:lang w:val="de-DE"/>
-        </w:rPr>
         <w:fldChar w:fldCharType="end"/>
       </w:r>
       <w:r>
@@ -1258,7 +1201,7 @@
     </w:p>
     <w:p>
       <w:pPr>
-        <w:pStyle w:val="Lijstalinea"/>
+        <w:pStyle w:val="ListParagraph"/>
         <w:numPr>
           <w:ilvl w:val="0"/>
           <w:numId w:val="2"/>
@@ -1306,7 +1249,7 @@
     </w:p>
     <w:p>
       <w:pPr>
-        <w:pStyle w:val="Lijstalinea"/>
+        <w:pStyle w:val="ListParagraph"/>
         <w:numPr>
           <w:ilvl w:val="1"/>
           <w:numId w:val="2"/>
@@ -1337,7 +1280,7 @@
     </w:p>
     <w:p>
       <w:pPr>
-        <w:pStyle w:val="Lijstalinea"/>
+        <w:pStyle w:val="ListParagraph"/>
         <w:numPr>
           <w:ilvl w:val="1"/>
           <w:numId w:val="2"/>
@@ -1384,7 +1327,7 @@
     </w:p>
     <w:p>
       <w:pPr>
-        <w:pStyle w:val="Lijstalinea"/>
+        <w:pStyle w:val="ListParagraph"/>
         <w:numPr>
           <w:ilvl w:val="1"/>
           <w:numId w:val="2"/>
@@ -1488,7 +1431,7 @@
     </w:p>
     <w:p>
       <w:pPr>
-        <w:pStyle w:val="Lijstalinea"/>
+        <w:pStyle w:val="ListParagraph"/>
         <w:numPr>
           <w:ilvl w:val="0"/>
           <w:numId w:val="2"/>
@@ -1527,7 +1470,7 @@
     </w:p>
     <w:p>
       <w:pPr>
-        <w:pStyle w:val="Lijstalinea"/>
+        <w:pStyle w:val="ListParagraph"/>
         <w:ind w:left="360"/>
         <w:rPr>
           <w:rFonts w:cstheme="minorHAnsi"/>
@@ -1631,7 +1574,7 @@
     </w:p>
     <w:p>
       <w:pPr>
-        <w:pStyle w:val="Lijstalinea"/>
+        <w:pStyle w:val="ListParagraph"/>
         <w:numPr>
           <w:ilvl w:val="0"/>
           <w:numId w:val="2"/>
@@ -1697,7 +1640,7 @@
           <w:noProof/>
           <w:sz w:val="28"/>
           <w:szCs w:val="28"/>
-          <w:lang w:val="nl-NL" w:eastAsia="nl-NL"/>
+          <w:lang w:val="en-GB" w:eastAsia="en-GB"/>
         </w:rPr>
         <w:drawing>
           <wp:inline distT="0" distB="0" distL="0" distR="0" wp14:anchorId="51499B6F" wp14:editId="59D2D7B6">
@@ -1717,7 +1660,7 @@
                     </pic:cNvPicPr>
                   </pic:nvPicPr>
                   <pic:blipFill>
-                    <a:blip r:embed="rId9" cstate="print">
+                    <a:blip r:embed="rId8" cstate="print">
                       <a:extLst>
                         <a:ext uri="{28A0092B-C50C-407E-A947-70E740481C1C}">
                           <a14:useLocalDpi xmlns:a14="http://schemas.microsoft.com/office/drawing/2010/main" val="0"/>
@@ -1790,6 +1733,8 @@
         </w:rPr>
         <w:t>…</w:t>
       </w:r>
+      <w:bookmarkStart w:id="0" w:name="_GoBack"/>
+      <w:bookmarkEnd w:id="0"/>
     </w:p>
     <w:p>
       <w:pPr>
@@ -1822,7 +1767,15 @@
           <w:sz w:val="28"/>
           <w:szCs w:val="28"/>
         </w:rPr>
-        <w:t xml:space="preserve">Maybe you notice that </w:t>
+        <w:t xml:space="preserve">Maybe you </w:t>
+      </w:r>
+      <w:r>
+        <w:rPr>
+          <w:rFonts w:cstheme="minorHAnsi"/>
+          <w:sz w:val="28"/>
+          <w:szCs w:val="28"/>
+        </w:rPr>
+        <w:t xml:space="preserve">notice that </w:t>
       </w:r>
       <w:r>
         <w:rPr>
@@ -1837,9 +1790,16 @@
           <w:rFonts w:cstheme="minorHAnsi"/>
           <w:sz w:val="28"/>
           <w:szCs w:val="28"/>
-          <w:highlight w:val="yellow"/>
-        </w:rPr>
-        <w:t>only see the lens in the large magnifying glass.</w:t>
+        </w:rPr>
+        <w:t>only see an enlarged image of the large magnifying glass</w:t>
+      </w:r>
+      <w:r>
+        <w:rPr>
+          <w:rFonts w:cstheme="minorHAnsi"/>
+          <w:sz w:val="28"/>
+          <w:szCs w:val="28"/>
+        </w:rPr>
+        <w:t>.</w:t>
       </w:r>
     </w:p>
     <w:p>
@@ -2015,7 +1975,7 @@
     </w:p>
     <w:p>
       <w:pPr>
-        <w:pStyle w:val="Lijstalinea"/>
+        <w:pStyle w:val="ListParagraph"/>
         <w:numPr>
           <w:ilvl w:val="0"/>
           <w:numId w:val="2"/>
@@ -2046,7 +2006,7 @@
     </w:p>
     <w:p>
       <w:pPr>
-        <w:pStyle w:val="Lijstalinea"/>
+        <w:pStyle w:val="ListParagraph"/>
         <w:numPr>
           <w:ilvl w:val="0"/>
           <w:numId w:val="8"/>
@@ -2068,7 +2028,7 @@
     </w:p>
     <w:p>
       <w:pPr>
-        <w:pStyle w:val="Lijstalinea"/>
+        <w:pStyle w:val="ListParagraph"/>
         <w:numPr>
           <w:ilvl w:val="0"/>
           <w:numId w:val="8"/>
@@ -2090,7 +2050,7 @@
     </w:p>
     <w:p>
       <w:pPr>
-        <w:pStyle w:val="Lijstalinea"/>
+        <w:pStyle w:val="ListParagraph"/>
         <w:numPr>
           <w:ilvl w:val="0"/>
           <w:numId w:val="8"/>
@@ -2305,7 +2265,7 @@
     </w:p>
     <w:p>
       <w:pPr>
-        <w:pStyle w:val="Lijstalinea"/>
+        <w:pStyle w:val="ListParagraph"/>
         <w:numPr>
           <w:ilvl w:val="0"/>
           <w:numId w:val="2"/>
@@ -2377,7 +2337,7 @@
     </w:p>
     <w:p>
       <w:pPr>
-        <w:pStyle w:val="Lijstalinea"/>
+        <w:pStyle w:val="ListParagraph"/>
         <w:ind w:left="425"/>
         <w:rPr>
           <w:rFonts w:cstheme="minorHAnsi"/>
@@ -2388,7 +2348,7 @@
     </w:p>
     <w:p>
       <w:pPr>
-        <w:pStyle w:val="Lijstalinea"/>
+        <w:pStyle w:val="ListParagraph"/>
         <w:numPr>
           <w:ilvl w:val="0"/>
           <w:numId w:val="2"/>
@@ -2543,17 +2503,17 @@
     </w:p>
     <w:p>
       <w:pPr>
-        <w:pStyle w:val="Lijstalinea"/>
-        <w:rPr>
-          <w:rFonts w:cstheme="minorHAnsi"/>
-          <w:sz w:val="28"/>
-          <w:szCs w:val="28"/>
-        </w:rPr>
-      </w:pPr>
-    </w:p>
-    <w:p>
-      <w:pPr>
-        <w:pStyle w:val="Lijstalinea"/>
+        <w:pStyle w:val="ListParagraph"/>
+        <w:rPr>
+          <w:rFonts w:cstheme="minorHAnsi"/>
+          <w:sz w:val="28"/>
+          <w:szCs w:val="28"/>
+        </w:rPr>
+      </w:pPr>
+    </w:p>
+    <w:p>
+      <w:pPr>
+        <w:pStyle w:val="ListParagraph"/>
         <w:ind w:left="426"/>
         <w:rPr>
           <w:rFonts w:cstheme="minorHAnsi"/>
@@ -2580,7 +2540,7 @@
     </w:p>
     <w:p>
       <w:pPr>
-        <w:pStyle w:val="Lijstalinea"/>
+        <w:pStyle w:val="ListParagraph"/>
         <w:ind w:left="426"/>
         <w:rPr>
           <w:rFonts w:cstheme="minorHAnsi"/>
@@ -2591,7 +2551,7 @@
     </w:p>
     <w:p>
       <w:pPr>
-        <w:pStyle w:val="Lijstalinea"/>
+        <w:pStyle w:val="ListParagraph"/>
         <w:ind w:left="426"/>
         <w:rPr>
           <w:rFonts w:cstheme="minorHAnsi"/>
@@ -2610,7 +2570,7 @@
     </w:p>
     <w:p>
       <w:pPr>
-        <w:pStyle w:val="Lijstalinea"/>
+        <w:pStyle w:val="ListParagraph"/>
         <w:ind w:left="426"/>
         <w:rPr>
           <w:rFonts w:cstheme="minorHAnsi"/>
@@ -2621,7 +2581,7 @@
     </w:p>
     <w:p>
       <w:pPr>
-        <w:pStyle w:val="Lijstalinea"/>
+        <w:pStyle w:val="ListParagraph"/>
         <w:ind w:left="426"/>
         <w:rPr>
           <w:rFonts w:cstheme="minorHAnsi"/>
@@ -2632,7 +2592,7 @@
     </w:p>
     <w:p>
       <w:pPr>
-        <w:pStyle w:val="Lijstalinea"/>
+        <w:pStyle w:val="ListParagraph"/>
         <w:numPr>
           <w:ilvl w:val="0"/>
           <w:numId w:val="2"/>
@@ -2695,7 +2655,7 @@
     </w:p>
     <w:p>
       <w:pPr>
-        <w:pStyle w:val="Lijstalinea"/>
+        <w:pStyle w:val="ListParagraph"/>
         <w:rPr>
           <w:rFonts w:eastAsia="Segoe UI Emoji" w:cstheme="minorHAnsi"/>
           <w:sz w:val="28"/>
@@ -2709,7 +2669,7 @@
           <w:noProof/>
           <w:sz w:val="28"/>
           <w:szCs w:val="28"/>
-          <w:lang w:val="nl-NL" w:eastAsia="nl-NL"/>
+          <w:lang w:val="en-GB" w:eastAsia="en-GB"/>
         </w:rPr>
         <w:drawing>
           <wp:inline distT="0" distB="0" distL="0" distR="0" wp14:anchorId="6ED495A9" wp14:editId="2DA84B37">
@@ -2729,7 +2689,7 @@
                     </pic:cNvPicPr>
                   </pic:nvPicPr>
                   <pic:blipFill rotWithShape="1">
-                    <a:blip r:embed="rId10" cstate="print">
+                    <a:blip r:embed="rId9" cstate="print">
                       <a:extLst>
                         <a:ext uri="{28A0092B-C50C-407E-A947-70E740481C1C}">
                           <a14:useLocalDpi xmlns:a14="http://schemas.microsoft.com/office/drawing/2010/main" val="0"/>
@@ -2978,7 +2938,7 @@
     </w:p>
     <w:p>
       <w:pPr>
-        <w:pStyle w:val="Lijstalinea"/>
+        <w:pStyle w:val="ListParagraph"/>
         <w:numPr>
           <w:ilvl w:val="0"/>
           <w:numId w:val="2"/>
@@ -3177,7 +3137,7 @@
     </w:p>
     <w:p>
       <w:pPr>
-        <w:pStyle w:val="Lijstalinea"/>
+        <w:pStyle w:val="ListParagraph"/>
         <w:numPr>
           <w:ilvl w:val="0"/>
           <w:numId w:val="2"/>
@@ -3227,17 +3187,17 @@
     </w:p>
     <w:p>
       <w:pPr>
-        <w:pStyle w:val="Lijstalinea"/>
-        <w:rPr>
-          <w:rFonts w:cstheme="minorHAnsi"/>
-          <w:sz w:val="28"/>
-          <w:szCs w:val="28"/>
-        </w:rPr>
-      </w:pPr>
-    </w:p>
-    <w:p>
-      <w:pPr>
-        <w:pStyle w:val="Lijstalinea"/>
+        <w:pStyle w:val="ListParagraph"/>
+        <w:rPr>
+          <w:rFonts w:cstheme="minorHAnsi"/>
+          <w:sz w:val="28"/>
+          <w:szCs w:val="28"/>
+        </w:rPr>
+      </w:pPr>
+    </w:p>
+    <w:p>
+      <w:pPr>
+        <w:pStyle w:val="ListParagraph"/>
         <w:rPr>
           <w:rFonts w:cstheme="minorHAnsi"/>
           <w:sz w:val="28"/>
@@ -3251,7 +3211,7 @@
           <w:noProof/>
           <w:sz w:val="28"/>
           <w:szCs w:val="28"/>
-          <w:lang w:val="nl-NL" w:eastAsia="nl-NL"/>
+          <w:lang w:val="en-GB" w:eastAsia="en-GB"/>
         </w:rPr>
         <w:drawing>
           <wp:inline distT="0" distB="0" distL="0" distR="0" wp14:anchorId="12F91CB8" wp14:editId="5786E1EB">
@@ -3271,7 +3231,7 @@
                     </pic:cNvPicPr>
                   </pic:nvPicPr>
                   <pic:blipFill>
-                    <a:blip r:embed="rId11">
+                    <a:blip r:embed="rId10">
                       <a:extLst>
                         <a:ext uri="{28A0092B-C50C-407E-A947-70E740481C1C}">
                           <a14:useLocalDpi xmlns:a14="http://schemas.microsoft.com/office/drawing/2010/main" val="0"/>
@@ -3305,7 +3265,7 @@
     </w:p>
     <w:p>
       <w:pPr>
-        <w:pStyle w:val="Lijstalinea"/>
+        <w:pStyle w:val="ListParagraph"/>
         <w:rPr>
           <w:rFonts w:cstheme="minorHAnsi"/>
           <w:sz w:val="28"/>
@@ -3400,7 +3360,7 @@
     </w:p>
     <w:p>
       <w:pPr>
-        <w:pStyle w:val="Lijstalinea"/>
+        <w:pStyle w:val="ListParagraph"/>
         <w:numPr>
           <w:ilvl w:val="0"/>
           <w:numId w:val="4"/>
@@ -3461,7 +3421,7 @@
     </w:p>
     <w:p>
       <w:pPr>
-        <w:pStyle w:val="Lijstalinea"/>
+        <w:pStyle w:val="ListParagraph"/>
         <w:rPr>
           <w:rStyle w:val="tlid-translation"/>
           <w:sz w:val="28"/>
@@ -3481,7 +3441,7 @@
     </w:p>
     <w:p>
       <w:pPr>
-        <w:pStyle w:val="Lijstalinea"/>
+        <w:pStyle w:val="ListParagraph"/>
         <w:rPr>
           <w:rStyle w:val="tlid-translation"/>
           <w:sz w:val="28"/>
@@ -3493,7 +3453,7 @@
     <w:bookmarkEnd w:id="2"/>
     <w:p>
       <w:pPr>
-        <w:pStyle w:val="Lijstalinea"/>
+        <w:pStyle w:val="ListParagraph"/>
         <w:numPr>
           <w:ilvl w:val="0"/>
           <w:numId w:val="4"/>
@@ -3589,7 +3549,7 @@
     </w:p>
     <w:p>
       <w:pPr>
-        <w:pStyle w:val="Lijstalinea"/>
+        <w:pStyle w:val="ListParagraph"/>
         <w:numPr>
           <w:ilvl w:val="0"/>
           <w:numId w:val="4"/>
@@ -3763,7 +3723,7 @@
     </w:p>
     <w:p>
       <w:pPr>
-        <w:pStyle w:val="Lijstalinea"/>
+        <w:pStyle w:val="ListParagraph"/>
         <w:numPr>
           <w:ilvl w:val="0"/>
           <w:numId w:val="9"/>
@@ -3824,7 +3784,7 @@
     </w:p>
     <w:p>
       <w:pPr>
-        <w:pStyle w:val="Lijstalinea"/>
+        <w:pStyle w:val="ListParagraph"/>
         <w:numPr>
           <w:ilvl w:val="0"/>
           <w:numId w:val="9"/>
@@ -3849,7 +3809,7 @@
     </w:p>
     <w:p>
       <w:pPr>
-        <w:pStyle w:val="Lijstalinea"/>
+        <w:pStyle w:val="ListParagraph"/>
         <w:numPr>
           <w:ilvl w:val="0"/>
           <w:numId w:val="9"/>
@@ -4539,7 +4499,7 @@
           <w:noProof/>
           <w:sz w:val="28"/>
           <w:szCs w:val="28"/>
-          <w:lang w:val="nl-NL" w:eastAsia="nl-NL"/>
+          <w:lang w:val="en-GB" w:eastAsia="en-GB"/>
         </w:rPr>
         <w:drawing>
           <wp:inline distT="0" distB="0" distL="0" distR="0" wp14:anchorId="348A3831" wp14:editId="791B2171">
@@ -4559,7 +4519,7 @@
                     </pic:cNvPicPr>
                   </pic:nvPicPr>
                   <pic:blipFill>
-                    <a:blip r:embed="rId12" cstate="print">
+                    <a:blip r:embed="rId11" cstate="print">
                       <a:extLst>
                         <a:ext uri="{28A0092B-C50C-407E-A947-70E740481C1C}">
                           <a14:useLocalDpi xmlns:a14="http://schemas.microsoft.com/office/drawing/2010/main" val="0"/>
@@ -4774,7 +4734,7 @@
       <w:r>
         <w:rPr>
           <w:noProof/>
-          <w:lang w:val="nl-NL" w:eastAsia="nl-NL"/>
+          <w:lang w:val="en-GB" w:eastAsia="en-GB"/>
         </w:rPr>
         <w:lastRenderedPageBreak/>
         <w:drawing>
@@ -4793,7 +4753,7 @@
                     <pic:cNvPicPr/>
                   </pic:nvPicPr>
                   <pic:blipFill>
-                    <a:blip r:embed="rId13"/>
+                    <a:blip r:embed="rId12"/>
                     <a:stretch>
                       <a:fillRect/>
                     </a:stretch>
@@ -5269,7 +5229,7 @@
     </w:p>
     <w:p>
       <w:pPr>
-        <w:pStyle w:val="Lijstalinea"/>
+        <w:pStyle w:val="ListParagraph"/>
         <w:numPr>
           <w:ilvl w:val="0"/>
           <w:numId w:val="10"/>
@@ -5291,7 +5251,7 @@
     </w:p>
     <w:p>
       <w:pPr>
-        <w:pStyle w:val="Lijstalinea"/>
+        <w:pStyle w:val="ListParagraph"/>
         <w:numPr>
           <w:ilvl w:val="0"/>
           <w:numId w:val="10"/>
@@ -5330,7 +5290,7 @@
     </w:p>
     <w:p>
       <w:pPr>
-        <w:pStyle w:val="Lijstalinea"/>
+        <w:pStyle w:val="ListParagraph"/>
         <w:numPr>
           <w:ilvl w:val="0"/>
           <w:numId w:val="10"/>
@@ -5435,7 +5395,6 @@
         </w:rPr>
         <w:t xml:space="preserve">13: </w:t>
       </w:r>
-      <w:proofErr w:type="spellStart"/>
       <w:r>
         <w:rPr>
           <w:rFonts w:cstheme="minorHAnsi"/>
@@ -5445,7 +5404,6 @@
         </w:rPr>
         <w:t>SmartPhone</w:t>
       </w:r>
-      <w:proofErr w:type="spellEnd"/>
       <w:r>
         <w:rPr>
           <w:rFonts w:cstheme="minorHAnsi"/>
@@ -5492,7 +5450,7 @@
       </w:r>
     </w:p>
     <w:sectPr>
-      <w:headerReference w:type="default" r:id="rId14"/>
+      <w:headerReference w:type="default" r:id="rId13"/>
       <w:pgSz w:w="12240" w:h="15840"/>
       <w:pgMar w:top="1440" w:right="1440" w:bottom="1440" w:left="1440" w:header="720" w:footer="720" w:gutter="0"/>
       <w:cols w:space="720"/>
@@ -5503,7 +5461,7 @@
 </file>
 
 <file path=word/endnotes.xml><?xml version="1.0" encoding="utf-8"?>
-<w:endnotes xmlns:wpc="http://schemas.microsoft.com/office/word/2010/wordprocessingCanvas" xmlns:mc="http://schemas.openxmlformats.org/markup-compatibility/2006" xmlns:o="urn:schemas-microsoft-com:office:office" xmlns:r="http://schemas.openxmlformats.org/officeDocument/2006/relationships" xmlns:m="http://schemas.openxmlformats.org/officeDocument/2006/math" xmlns:v="urn:schemas-microsoft-com:vml" xmlns:wp14="http://schemas.microsoft.com/office/word/2010/wordprocessingDrawing" xmlns:wp="http://schemas.openxmlformats.org/drawingml/2006/wordprocessingDrawing" xmlns:w10="urn:schemas-microsoft-com:office:word" xmlns:w="http://schemas.openxmlformats.org/wordprocessingml/2006/main" xmlns:w14="http://schemas.microsoft.com/office/word/2010/wordml" xmlns:wpg="http://schemas.microsoft.com/office/word/2010/wordprocessingGroup" xmlns:wpi="http://schemas.microsoft.com/office/word/2010/wordprocessingInk" xmlns:wne="http://schemas.microsoft.com/office/word/2006/wordml" xmlns:wps="http://schemas.microsoft.com/office/word/2010/wordprocessingShape" mc:Ignorable="w14 wp14">
+<w:endnotes xmlns:wpc="http://schemas.microsoft.com/office/word/2010/wordprocessingCanvas" xmlns:cx="http://schemas.microsoft.com/office/drawing/2014/chartex" xmlns:mc="http://schemas.openxmlformats.org/markup-compatibility/2006" xmlns:o="urn:schemas-microsoft-com:office:office" xmlns:r="http://schemas.openxmlformats.org/officeDocument/2006/relationships" xmlns:m="http://schemas.openxmlformats.org/officeDocument/2006/math" xmlns:v="urn:schemas-microsoft-com:vml" xmlns:wp14="http://schemas.microsoft.com/office/word/2010/wordprocessingDrawing" xmlns:wp="http://schemas.openxmlformats.org/drawingml/2006/wordprocessingDrawing" xmlns:w10="urn:schemas-microsoft-com:office:word" xmlns:w="http://schemas.openxmlformats.org/wordprocessingml/2006/main" xmlns:w14="http://schemas.microsoft.com/office/word/2010/wordml" xmlns:w15="http://schemas.microsoft.com/office/word/2012/wordml" xmlns:w16se="http://schemas.microsoft.com/office/word/2015/wordml/symex" xmlns:wpg="http://schemas.microsoft.com/office/word/2010/wordprocessingGroup" xmlns:wpi="http://schemas.microsoft.com/office/word/2010/wordprocessingInk" xmlns:wne="http://schemas.microsoft.com/office/word/2006/wordml" xmlns:wps="http://schemas.microsoft.com/office/word/2010/wordprocessingShape" mc:Ignorable="w14 w15 w16se wp14">
   <w:endnote w:type="separator" w:id="-1">
     <w:p>
       <w:pPr>
@@ -5528,7 +5486,7 @@
 </file>
 
 <file path=word/footnotes.xml><?xml version="1.0" encoding="utf-8"?>
-<w:footnotes xmlns:wpc="http://schemas.microsoft.com/office/word/2010/wordprocessingCanvas" xmlns:mc="http://schemas.openxmlformats.org/markup-compatibility/2006" xmlns:o="urn:schemas-microsoft-com:office:office" xmlns:r="http://schemas.openxmlformats.org/officeDocument/2006/relationships" xmlns:m="http://schemas.openxmlformats.org/officeDocument/2006/math" xmlns:v="urn:schemas-microsoft-com:vml" xmlns:wp14="http://schemas.microsoft.com/office/word/2010/wordprocessingDrawing" xmlns:wp="http://schemas.openxmlformats.org/drawingml/2006/wordprocessingDrawing" xmlns:w10="urn:schemas-microsoft-com:office:word" xmlns:w="http://schemas.openxmlformats.org/wordprocessingml/2006/main" xmlns:w14="http://schemas.microsoft.com/office/word/2010/wordml" xmlns:wpg="http://schemas.microsoft.com/office/word/2010/wordprocessingGroup" xmlns:wpi="http://schemas.microsoft.com/office/word/2010/wordprocessingInk" xmlns:wne="http://schemas.microsoft.com/office/word/2006/wordml" xmlns:wps="http://schemas.microsoft.com/office/word/2010/wordprocessingShape" mc:Ignorable="w14 wp14">
+<w:footnotes xmlns:wpc="http://schemas.microsoft.com/office/word/2010/wordprocessingCanvas" xmlns:cx="http://schemas.microsoft.com/office/drawing/2014/chartex" xmlns:mc="http://schemas.openxmlformats.org/markup-compatibility/2006" xmlns:o="urn:schemas-microsoft-com:office:office" xmlns:r="http://schemas.openxmlformats.org/officeDocument/2006/relationships" xmlns:m="http://schemas.openxmlformats.org/officeDocument/2006/math" xmlns:v="urn:schemas-microsoft-com:vml" xmlns:wp14="http://schemas.microsoft.com/office/word/2010/wordprocessingDrawing" xmlns:wp="http://schemas.openxmlformats.org/drawingml/2006/wordprocessingDrawing" xmlns:w10="urn:schemas-microsoft-com:office:word" xmlns:w="http://schemas.openxmlformats.org/wordprocessingml/2006/main" xmlns:w14="http://schemas.microsoft.com/office/word/2010/wordml" xmlns:w15="http://schemas.microsoft.com/office/word/2012/wordml" xmlns:w16se="http://schemas.microsoft.com/office/word/2015/wordml/symex" xmlns:wpg="http://schemas.microsoft.com/office/word/2010/wordprocessingGroup" xmlns:wpi="http://schemas.microsoft.com/office/word/2010/wordprocessingInk" xmlns:wne="http://schemas.microsoft.com/office/word/2006/wordml" xmlns:wps="http://schemas.microsoft.com/office/word/2010/wordprocessingShape" mc:Ignorable="w14 w15 w16se wp14">
   <w:footnote w:type="separator" w:id="-1">
     <w:p>
       <w:pPr>
@@ -5553,7 +5511,7 @@
 </file>
 
 <file path=word/header1.xml><?xml version="1.0" encoding="utf-8"?>
-<w:hdr xmlns:wpc="http://schemas.microsoft.com/office/word/2010/wordprocessingCanvas" xmlns:mc="http://schemas.openxmlformats.org/markup-compatibility/2006" xmlns:o="urn:schemas-microsoft-com:office:office" xmlns:r="http://schemas.openxmlformats.org/officeDocument/2006/relationships" xmlns:m="http://schemas.openxmlformats.org/officeDocument/2006/math" xmlns:v="urn:schemas-microsoft-com:vml" xmlns:wp14="http://schemas.microsoft.com/office/word/2010/wordprocessingDrawing" xmlns:wp="http://schemas.openxmlformats.org/drawingml/2006/wordprocessingDrawing" xmlns:w10="urn:schemas-microsoft-com:office:word" xmlns:w="http://schemas.openxmlformats.org/wordprocessingml/2006/main" xmlns:w14="http://schemas.microsoft.com/office/word/2010/wordml" xmlns:wpg="http://schemas.microsoft.com/office/word/2010/wordprocessingGroup" xmlns:wpi="http://schemas.microsoft.com/office/word/2010/wordprocessingInk" xmlns:wne="http://schemas.microsoft.com/office/word/2006/wordml" xmlns:wps="http://schemas.microsoft.com/office/word/2010/wordprocessingShape" mc:Ignorable="w14 wp14">
+<w:hdr xmlns:wpc="http://schemas.microsoft.com/office/word/2010/wordprocessingCanvas" xmlns:cx="http://schemas.microsoft.com/office/drawing/2014/chartex" xmlns:mc="http://schemas.openxmlformats.org/markup-compatibility/2006" xmlns:o="urn:schemas-microsoft-com:office:office" xmlns:r="http://schemas.openxmlformats.org/officeDocument/2006/relationships" xmlns:m="http://schemas.openxmlformats.org/officeDocument/2006/math" xmlns:v="urn:schemas-microsoft-com:vml" xmlns:wp14="http://schemas.microsoft.com/office/word/2010/wordprocessingDrawing" xmlns:wp="http://schemas.openxmlformats.org/drawingml/2006/wordprocessingDrawing" xmlns:w10="urn:schemas-microsoft-com:office:word" xmlns:w="http://schemas.openxmlformats.org/wordprocessingml/2006/main" xmlns:w14="http://schemas.microsoft.com/office/word/2010/wordml" xmlns:w15="http://schemas.microsoft.com/office/word/2012/wordml" xmlns:w16se="http://schemas.microsoft.com/office/word/2015/wordml/symex" xmlns:wpg="http://schemas.microsoft.com/office/word/2010/wordprocessingGroup" xmlns:wpi="http://schemas.microsoft.com/office/word/2010/wordprocessingInk" xmlns:wne="http://schemas.microsoft.com/office/word/2006/wordml" xmlns:wps="http://schemas.microsoft.com/office/word/2010/wordprocessingShape" mc:Ignorable="w14 w15 w16se wp14">
   <w:sdt>
     <w:sdtPr>
       <w:id w:val="1551725675"/>
@@ -5570,7 +5528,7 @@
     <w:sdtContent>
       <w:p>
         <w:pPr>
-          <w:pStyle w:val="Koptekst"/>
+          <w:pStyle w:val="Header"/>
           <w:jc w:val="right"/>
         </w:pPr>
         <w:r>
@@ -5586,7 +5544,7 @@
           <w:rPr>
             <w:noProof/>
           </w:rPr>
-          <w:t>3</w:t>
+          <w:t>6</w:t>
         </w:r>
         <w:r>
           <w:rPr>
@@ -5599,15 +5557,15 @@
   </w:sdt>
   <w:p>
     <w:pPr>
-      <w:pStyle w:val="Koptekst"/>
+      <w:pStyle w:val="Header"/>
     </w:pPr>
   </w:p>
 </w:hdr>
 </file>
 
 <file path=word/numbering.xml><?xml version="1.0" encoding="utf-8"?>
-<w:numbering xmlns:wpc="http://schemas.microsoft.com/office/word/2010/wordprocessingCanvas" xmlns:mc="http://schemas.openxmlformats.org/markup-compatibility/2006" xmlns:o="urn:schemas-microsoft-com:office:office" xmlns:r="http://schemas.openxmlformats.org/officeDocument/2006/relationships" xmlns:m="http://schemas.openxmlformats.org/officeDocument/2006/math" xmlns:v="urn:schemas-microsoft-com:vml" xmlns:wp14="http://schemas.microsoft.com/office/word/2010/wordprocessingDrawing" xmlns:wp="http://schemas.openxmlformats.org/drawingml/2006/wordprocessingDrawing" xmlns:w10="urn:schemas-microsoft-com:office:word" xmlns:w="http://schemas.openxmlformats.org/wordprocessingml/2006/main" xmlns:w14="http://schemas.microsoft.com/office/word/2010/wordml" xmlns:wpg="http://schemas.microsoft.com/office/word/2010/wordprocessingGroup" xmlns:wpi="http://schemas.microsoft.com/office/word/2010/wordprocessingInk" xmlns:wne="http://schemas.microsoft.com/office/word/2006/wordml" xmlns:wps="http://schemas.microsoft.com/office/word/2010/wordprocessingShape" mc:Ignorable="w14 wp14">
-  <w:abstractNum w:abstractNumId="0">
+<w:numbering xmlns:wpc="http://schemas.microsoft.com/office/word/2010/wordprocessingCanvas" xmlns:cx="http://schemas.microsoft.com/office/drawing/2014/chartex" xmlns:mc="http://schemas.openxmlformats.org/markup-compatibility/2006" xmlns:o="urn:schemas-microsoft-com:office:office" xmlns:r="http://schemas.openxmlformats.org/officeDocument/2006/relationships" xmlns:m="http://schemas.openxmlformats.org/officeDocument/2006/math" xmlns:v="urn:schemas-microsoft-com:vml" xmlns:wp14="http://schemas.microsoft.com/office/word/2010/wordprocessingDrawing" xmlns:wp="http://schemas.openxmlformats.org/drawingml/2006/wordprocessingDrawing" xmlns:w10="urn:schemas-microsoft-com:office:word" xmlns:w="http://schemas.openxmlformats.org/wordprocessingml/2006/main" xmlns:w14="http://schemas.microsoft.com/office/word/2010/wordml" xmlns:w15="http://schemas.microsoft.com/office/word/2012/wordml" xmlns:w16se="http://schemas.microsoft.com/office/word/2015/wordml/symex" xmlns:wpg="http://schemas.microsoft.com/office/word/2010/wordprocessingGroup" xmlns:wpi="http://schemas.microsoft.com/office/word/2010/wordprocessingInk" xmlns:wne="http://schemas.microsoft.com/office/word/2006/wordml" xmlns:wps="http://schemas.microsoft.com/office/word/2010/wordprocessingShape" mc:Ignorable="w14 w15 w16se wp14">
+  <w:abstractNum w:abstractNumId="0" w15:restartNumberingAfterBreak="0">
     <w:nsid w:val="0B2A015B"/>
     <w:multiLevelType w:val="hybridMultilevel"/>
     <w:tmpl w:val="13F29D90"/>
@@ -5720,7 +5678,7 @@
       </w:rPr>
     </w:lvl>
   </w:abstractNum>
-  <w:abstractNum w:abstractNumId="1">
+  <w:abstractNum w:abstractNumId="1" w15:restartNumberingAfterBreak="0">
     <w:nsid w:val="0E882FAB"/>
     <w:multiLevelType w:val="hybridMultilevel"/>
     <w:tmpl w:val="D94E3414"/>
@@ -5809,7 +5767,7 @@
       </w:pPr>
     </w:lvl>
   </w:abstractNum>
-  <w:abstractNum w:abstractNumId="2">
+  <w:abstractNum w:abstractNumId="2" w15:restartNumberingAfterBreak="0">
     <w:nsid w:val="304808AF"/>
     <w:multiLevelType w:val="hybridMultilevel"/>
     <w:tmpl w:val="C7DCCE32"/>
@@ -5921,7 +5879,7 @@
       </w:rPr>
     </w:lvl>
   </w:abstractNum>
-  <w:abstractNum w:abstractNumId="3">
+  <w:abstractNum w:abstractNumId="3" w15:restartNumberingAfterBreak="0">
     <w:nsid w:val="354F44A3"/>
     <w:multiLevelType w:val="hybridMultilevel"/>
     <w:tmpl w:val="CA3AB136"/>
@@ -6010,7 +5968,7 @@
       </w:pPr>
     </w:lvl>
   </w:abstractNum>
-  <w:abstractNum w:abstractNumId="4">
+  <w:abstractNum w:abstractNumId="4" w15:restartNumberingAfterBreak="0">
     <w:nsid w:val="3A4949C3"/>
     <w:multiLevelType w:val="hybridMultilevel"/>
     <w:tmpl w:val="9ECA504A"/>
@@ -6099,7 +6057,7 @@
       </w:pPr>
     </w:lvl>
   </w:abstractNum>
-  <w:abstractNum w:abstractNumId="5">
+  <w:abstractNum w:abstractNumId="5" w15:restartNumberingAfterBreak="0">
     <w:nsid w:val="4A392D7D"/>
     <w:multiLevelType w:val="hybridMultilevel"/>
     <w:tmpl w:val="9C9A26B6"/>
@@ -6212,7 +6170,7 @@
       </w:rPr>
     </w:lvl>
   </w:abstractNum>
-  <w:abstractNum w:abstractNumId="6">
+  <w:abstractNum w:abstractNumId="6" w15:restartNumberingAfterBreak="0">
     <w:nsid w:val="55D504BC"/>
     <w:multiLevelType w:val="hybridMultilevel"/>
     <w:tmpl w:val="FCBE933C"/>
@@ -6301,7 +6259,7 @@
       </w:pPr>
     </w:lvl>
   </w:abstractNum>
-  <w:abstractNum w:abstractNumId="7">
+  <w:abstractNum w:abstractNumId="7" w15:restartNumberingAfterBreak="0">
     <w:nsid w:val="5894784F"/>
     <w:multiLevelType w:val="hybridMultilevel"/>
     <w:tmpl w:val="BE72A0DE"/>
@@ -6390,7 +6348,7 @@
       </w:pPr>
     </w:lvl>
   </w:abstractNum>
-  <w:abstractNum w:abstractNumId="8">
+  <w:abstractNum w:abstractNumId="8" w15:restartNumberingAfterBreak="0">
     <w:nsid w:val="666B5767"/>
     <w:multiLevelType w:val="hybridMultilevel"/>
     <w:tmpl w:val="86165F30"/>
@@ -6479,7 +6437,7 @@
       </w:pPr>
     </w:lvl>
   </w:abstractNum>
-  <w:abstractNum w:abstractNumId="9">
+  <w:abstractNum w:abstractNumId="9" w15:restartNumberingAfterBreak="0">
     <w:nsid w:val="79D35811"/>
     <w:multiLevelType w:val="hybridMultilevel"/>
     <w:tmpl w:val="058871E0"/>
@@ -6602,7 +6560,7 @@
 </file>
 
 <file path=word/styles.xml><?xml version="1.0" encoding="utf-8"?>
-<w:styles xmlns:mc="http://schemas.openxmlformats.org/markup-compatibility/2006" xmlns:r="http://schemas.openxmlformats.org/officeDocument/2006/relationships" xmlns:w="http://schemas.openxmlformats.org/wordprocessingml/2006/main" xmlns:w14="http://schemas.microsoft.com/office/word/2010/wordml" mc:Ignorable="w14">
+<w:styles xmlns:mc="http://schemas.openxmlformats.org/markup-compatibility/2006" xmlns:r="http://schemas.openxmlformats.org/officeDocument/2006/relationships" xmlns:w="http://schemas.openxmlformats.org/wordprocessingml/2006/main" xmlns:w14="http://schemas.microsoft.com/office/word/2010/wordml" xmlns:w15="http://schemas.microsoft.com/office/word/2012/wordml" xmlns:w16se="http://schemas.microsoft.com/office/word/2015/wordml/symex" mc:Ignorable="w14 w15 w16se">
   <w:docDefaults>
     <w:rPrDefault>
       <w:rPr>
@@ -6618,156 +6576,390 @@
       </w:pPr>
     </w:pPrDefault>
   </w:docDefaults>
-  <w:latentStyles w:defLockedState="0" w:defUIPriority="99" w:defSemiHidden="1" w:defUnhideWhenUsed="1" w:defQFormat="0" w:count="267">
-    <w:lsdException w:name="Normal" w:semiHidden="0" w:uiPriority="0" w:unhideWhenUsed="0" w:qFormat="1"/>
-    <w:lsdException w:name="heading 1" w:semiHidden="0" w:uiPriority="9" w:unhideWhenUsed="0" w:qFormat="1"/>
-    <w:lsdException w:name="heading 2" w:uiPriority="9" w:qFormat="1"/>
-    <w:lsdException w:name="heading 3" w:uiPriority="9" w:qFormat="1"/>
-    <w:lsdException w:name="heading 4" w:uiPriority="9" w:qFormat="1"/>
-    <w:lsdException w:name="heading 5" w:uiPriority="9" w:qFormat="1"/>
-    <w:lsdException w:name="heading 6" w:uiPriority="9" w:qFormat="1"/>
-    <w:lsdException w:name="heading 7" w:uiPriority="9" w:qFormat="1"/>
-    <w:lsdException w:name="heading 8" w:uiPriority="9" w:qFormat="1"/>
-    <w:lsdException w:name="heading 9" w:uiPriority="9" w:qFormat="1"/>
-    <w:lsdException w:name="toc 1" w:uiPriority="39"/>
-    <w:lsdException w:name="toc 2" w:uiPriority="39"/>
-    <w:lsdException w:name="toc 3" w:uiPriority="39"/>
-    <w:lsdException w:name="toc 4" w:uiPriority="39"/>
-    <w:lsdException w:name="toc 5" w:uiPriority="39"/>
-    <w:lsdException w:name="toc 6" w:uiPriority="39"/>
-    <w:lsdException w:name="toc 7" w:uiPriority="39"/>
-    <w:lsdException w:name="toc 8" w:uiPriority="39"/>
-    <w:lsdException w:name="toc 9" w:uiPriority="39"/>
-    <w:lsdException w:name="caption" w:uiPriority="35" w:qFormat="1"/>
-    <w:lsdException w:name="Title" w:semiHidden="0" w:uiPriority="10" w:unhideWhenUsed="0" w:qFormat="1"/>
-    <w:lsdException w:name="Default Paragraph Font" w:uiPriority="1"/>
-    <w:lsdException w:name="Subtitle" w:semiHidden="0" w:uiPriority="11" w:unhideWhenUsed="0" w:qFormat="1"/>
-    <w:lsdException w:name="Strong" w:semiHidden="0" w:uiPriority="22" w:unhideWhenUsed="0" w:qFormat="1"/>
-    <w:lsdException w:name="Emphasis" w:semiHidden="0" w:uiPriority="20" w:unhideWhenUsed="0" w:qFormat="1"/>
-    <w:lsdException w:name="Table Grid" w:semiHidden="0" w:uiPriority="59" w:unhideWhenUsed="0"/>
-    <w:lsdException w:name="Placeholder Text" w:unhideWhenUsed="0"/>
-    <w:lsdException w:name="No Spacing" w:semiHidden="0" w:uiPriority="1" w:unhideWhenUsed="0" w:qFormat="1"/>
-    <w:lsdException w:name="Light Shading" w:semiHidden="0" w:uiPriority="60" w:unhideWhenUsed="0"/>
-    <w:lsdException w:name="Light List" w:semiHidden="0" w:uiPriority="61" w:unhideWhenUsed="0"/>
-    <w:lsdException w:name="Light Grid" w:semiHidden="0" w:uiPriority="62" w:unhideWhenUsed="0"/>
-    <w:lsdException w:name="Medium Shading 1" w:semiHidden="0" w:uiPriority="63" w:unhideWhenUsed="0"/>
-    <w:lsdException w:name="Medium Shading 2" w:semiHidden="0" w:uiPriority="64" w:unhideWhenUsed="0"/>
-    <w:lsdException w:name="Medium List 1" w:semiHidden="0" w:uiPriority="65" w:unhideWhenUsed="0"/>
-    <w:lsdException w:name="Medium List 2" w:semiHidden="0" w:uiPriority="66" w:unhideWhenUsed="0"/>
-    <w:lsdException w:name="Medium Grid 1" w:semiHidden="0" w:uiPriority="67" w:unhideWhenUsed="0"/>
-    <w:lsdException w:name="Medium Grid 2" w:semiHidden="0" w:uiPriority="68" w:unhideWhenUsed="0"/>
-    <w:lsdException w:name="Medium Grid 3" w:semiHidden="0" w:uiPriority="69" w:unhideWhenUsed="0"/>
-    <w:lsdException w:name="Dark List" w:semiHidden="0" w:uiPriority="70" w:unhideWhenUsed="0"/>
-    <w:lsdException w:name="Colorful Shading" w:semiHidden="0" w:uiPriority="71" w:unhideWhenUsed="0"/>
-    <w:lsdException w:name="Colorful List" w:semiHidden="0" w:uiPriority="72" w:unhideWhenUsed="0"/>
-    <w:lsdException w:name="Colorful Grid" w:semiHidden="0" w:uiPriority="73" w:unhideWhenUsed="0"/>
-    <w:lsdException w:name="Light Shading Accent 1" w:semiHidden="0" w:uiPriority="60" w:unhideWhenUsed="0"/>
-    <w:lsdException w:name="Light List Accent 1" w:semiHidden="0" w:uiPriority="61" w:unhideWhenUsed="0"/>
-    <w:lsdException w:name="Light Grid Accent 1" w:semiHidden="0" w:uiPriority="62" w:unhideWhenUsed="0"/>
-    <w:lsdException w:name="Medium Shading 1 Accent 1" w:semiHidden="0" w:uiPriority="63" w:unhideWhenUsed="0"/>
-    <w:lsdException w:name="Medium Shading 2 Accent 1" w:semiHidden="0" w:uiPriority="64" w:unhideWhenUsed="0"/>
-    <w:lsdException w:name="Medium List 1 Accent 1" w:semiHidden="0" w:uiPriority="65" w:unhideWhenUsed="0"/>
-    <w:lsdException w:name="Revision" w:unhideWhenUsed="0"/>
-    <w:lsdException w:name="List Paragraph" w:semiHidden="0" w:uiPriority="34" w:unhideWhenUsed="0" w:qFormat="1"/>
-    <w:lsdException w:name="Quote" w:semiHidden="0" w:uiPriority="29" w:unhideWhenUsed="0" w:qFormat="1"/>
-    <w:lsdException w:name="Intense Quote" w:semiHidden="0" w:uiPriority="30" w:unhideWhenUsed="0" w:qFormat="1"/>
-    <w:lsdException w:name="Medium List 2 Accent 1" w:semiHidden="0" w:uiPriority="66" w:unhideWhenUsed="0"/>
-    <w:lsdException w:name="Medium Grid 1 Accent 1" w:semiHidden="0" w:uiPriority="67" w:unhideWhenUsed="0"/>
-    <w:lsdException w:name="Medium Grid 2 Accent 1" w:semiHidden="0" w:uiPriority="68" w:unhideWhenUsed="0"/>
-    <w:lsdException w:name="Medium Grid 3 Accent 1" w:semiHidden="0" w:uiPriority="69" w:unhideWhenUsed="0"/>
-    <w:lsdException w:name="Dark List Accent 1" w:semiHidden="0" w:uiPriority="70" w:unhideWhenUsed="0"/>
-    <w:lsdException w:name="Colorful Shading Accent 1" w:semiHidden="0" w:uiPriority="71" w:unhideWhenUsed="0"/>
-    <w:lsdException w:name="Colorful List Accent 1" w:semiHidden="0" w:uiPriority="72" w:unhideWhenUsed="0"/>
-    <w:lsdException w:name="Colorful Grid Accent 1" w:semiHidden="0" w:uiPriority="73" w:unhideWhenUsed="0"/>
-    <w:lsdException w:name="Light Shading Accent 2" w:semiHidden="0" w:uiPriority="60" w:unhideWhenUsed="0"/>
-    <w:lsdException w:name="Light List Accent 2" w:semiHidden="0" w:uiPriority="61" w:unhideWhenUsed="0"/>
-    <w:lsdException w:name="Light Grid Accent 2" w:semiHidden="0" w:uiPriority="62" w:unhideWhenUsed="0"/>
-    <w:lsdException w:name="Medium Shading 1 Accent 2" w:semiHidden="0" w:uiPriority="63" w:unhideWhenUsed="0"/>
-    <w:lsdException w:name="Medium Shading 2 Accent 2" w:semiHidden="0" w:uiPriority="64" w:unhideWhenUsed="0"/>
-    <w:lsdException w:name="Medium List 1 Accent 2" w:semiHidden="0" w:uiPriority="65" w:unhideWhenUsed="0"/>
-    <w:lsdException w:name="Medium List 2 Accent 2" w:semiHidden="0" w:uiPriority="66" w:unhideWhenUsed="0"/>
-    <w:lsdException w:name="Medium Grid 1 Accent 2" w:semiHidden="0" w:uiPriority="67" w:unhideWhenUsed="0"/>
-    <w:lsdException w:name="Medium Grid 2 Accent 2" w:semiHidden="0" w:uiPriority="68" w:unhideWhenUsed="0"/>
-    <w:lsdException w:name="Medium Grid 3 Accent 2" w:semiHidden="0" w:uiPriority="69" w:unhideWhenUsed="0"/>
-    <w:lsdException w:name="Dark List Accent 2" w:semiHidden="0" w:uiPriority="70" w:unhideWhenUsed="0"/>
-    <w:lsdException w:name="Colorful Shading Accent 2" w:semiHidden="0" w:uiPriority="71" w:unhideWhenUsed="0"/>
-    <w:lsdException w:name="Colorful List Accent 2" w:semiHidden="0" w:uiPriority="72" w:unhideWhenUsed="0"/>
-    <w:lsdException w:name="Colorful Grid Accent 2" w:semiHidden="0" w:uiPriority="73" w:unhideWhenUsed="0"/>
-    <w:lsdException w:name="Light Shading Accent 3" w:semiHidden="0" w:uiPriority="60" w:unhideWhenUsed="0"/>
-    <w:lsdException w:name="Light List Accent 3" w:semiHidden="0" w:uiPriority="61" w:unhideWhenUsed="0"/>
-    <w:lsdException w:name="Light Grid Accent 3" w:semiHidden="0" w:uiPriority="62" w:unhideWhenUsed="0"/>
-    <w:lsdException w:name="Medium Shading 1 Accent 3" w:semiHidden="0" w:uiPriority="63" w:unhideWhenUsed="0"/>
-    <w:lsdException w:name="Medium Shading 2 Accent 3" w:semiHidden="0" w:uiPriority="64" w:unhideWhenUsed="0"/>
-    <w:lsdException w:name="Medium List 1 Accent 3" w:semiHidden="0" w:uiPriority="65" w:unhideWhenUsed="0"/>
-    <w:lsdException w:name="Medium List 2 Accent 3" w:semiHidden="0" w:uiPriority="66" w:unhideWhenUsed="0"/>
-    <w:lsdException w:name="Medium Grid 1 Accent 3" w:semiHidden="0" w:uiPriority="67" w:unhideWhenUsed="0"/>
-    <w:lsdException w:name="Medium Grid 2 Accent 3" w:semiHidden="0" w:uiPriority="68" w:unhideWhenUsed="0"/>
-    <w:lsdException w:name="Medium Grid 3 Accent 3" w:semiHidden="0" w:uiPriority="69" w:unhideWhenUsed="0"/>
-    <w:lsdException w:name="Dark List Accent 3" w:semiHidden="0" w:uiPriority="70" w:unhideWhenUsed="0"/>
-    <w:lsdException w:name="Colorful Shading Accent 3" w:semiHidden="0" w:uiPriority="71" w:unhideWhenUsed="0"/>
-    <w:lsdException w:name="Colorful List Accent 3" w:semiHidden="0" w:uiPriority="72" w:unhideWhenUsed="0"/>
-    <w:lsdException w:name="Colorful Grid Accent 3" w:semiHidden="0" w:uiPriority="73" w:unhideWhenUsed="0"/>
-    <w:lsdException w:name="Light Shading Accent 4" w:semiHidden="0" w:uiPriority="60" w:unhideWhenUsed="0"/>
-    <w:lsdException w:name="Light List Accent 4" w:semiHidden="0" w:uiPriority="61" w:unhideWhenUsed="0"/>
-    <w:lsdException w:name="Light Grid Accent 4" w:semiHidden="0" w:uiPriority="62" w:unhideWhenUsed="0"/>
-    <w:lsdException w:name="Medium Shading 1 Accent 4" w:semiHidden="0" w:uiPriority="63" w:unhideWhenUsed="0"/>
-    <w:lsdException w:name="Medium Shading 2 Accent 4" w:semiHidden="0" w:uiPriority="64" w:unhideWhenUsed="0"/>
-    <w:lsdException w:name="Medium List 1 Accent 4" w:semiHidden="0" w:uiPriority="65" w:unhideWhenUsed="0"/>
-    <w:lsdException w:name="Medium List 2 Accent 4" w:semiHidden="0" w:uiPriority="66" w:unhideWhenUsed="0"/>
-    <w:lsdException w:name="Medium Grid 1 Accent 4" w:semiHidden="0" w:uiPriority="67" w:unhideWhenUsed="0"/>
-    <w:lsdException w:name="Medium Grid 2 Accent 4" w:semiHidden="0" w:uiPriority="68" w:unhideWhenUsed="0"/>
-    <w:lsdException w:name="Medium Grid 3 Accent 4" w:semiHidden="0" w:uiPriority="69" w:unhideWhenUsed="0"/>
-    <w:lsdException w:name="Dark List Accent 4" w:semiHidden="0" w:uiPriority="70" w:unhideWhenUsed="0"/>
-    <w:lsdException w:name="Colorful Shading Accent 4" w:semiHidden="0" w:uiPriority="71" w:unhideWhenUsed="0"/>
-    <w:lsdException w:name="Colorful List Accent 4" w:semiHidden="0" w:uiPriority="72" w:unhideWhenUsed="0"/>
-    <w:lsdException w:name="Colorful Grid Accent 4" w:semiHidden="0" w:uiPriority="73" w:unhideWhenUsed="0"/>
-    <w:lsdException w:name="Light Shading Accent 5" w:semiHidden="0" w:uiPriority="60" w:unhideWhenUsed="0"/>
-    <w:lsdException w:name="Light List Accent 5" w:semiHidden="0" w:uiPriority="61" w:unhideWhenUsed="0"/>
-    <w:lsdException w:name="Light Grid Accent 5" w:semiHidden="0" w:uiPriority="62" w:unhideWhenUsed="0"/>
-    <w:lsdException w:name="Medium Shading 1 Accent 5" w:semiHidden="0" w:uiPriority="63" w:unhideWhenUsed="0"/>
-    <w:lsdException w:name="Medium Shading 2 Accent 5" w:semiHidden="0" w:uiPriority="64" w:unhideWhenUsed="0"/>
-    <w:lsdException w:name="Medium List 1 Accent 5" w:semiHidden="0" w:uiPriority="65" w:unhideWhenUsed="0"/>
-    <w:lsdException w:name="Medium List 2 Accent 5" w:semiHidden="0" w:uiPriority="66" w:unhideWhenUsed="0"/>
-    <w:lsdException w:name="Medium Grid 1 Accent 5" w:semiHidden="0" w:uiPriority="67" w:unhideWhenUsed="0"/>
-    <w:lsdException w:name="Medium Grid 2 Accent 5" w:semiHidden="0" w:uiPriority="68" w:unhideWhenUsed="0"/>
-    <w:lsdException w:name="Medium Grid 3 Accent 5" w:semiHidden="0" w:uiPriority="69" w:unhideWhenUsed="0"/>
-    <w:lsdException w:name="Dark List Accent 5" w:semiHidden="0" w:uiPriority="70" w:unhideWhenUsed="0"/>
-    <w:lsdException w:name="Colorful Shading Accent 5" w:semiHidden="0" w:uiPriority="71" w:unhideWhenUsed="0"/>
-    <w:lsdException w:name="Colorful List Accent 5" w:semiHidden="0" w:uiPriority="72" w:unhideWhenUsed="0"/>
-    <w:lsdException w:name="Colorful Grid Accent 5" w:semiHidden="0" w:uiPriority="73" w:unhideWhenUsed="0"/>
-    <w:lsdException w:name="Light Shading Accent 6" w:semiHidden="0" w:uiPriority="60" w:unhideWhenUsed="0"/>
-    <w:lsdException w:name="Light List Accent 6" w:semiHidden="0" w:uiPriority="61" w:unhideWhenUsed="0"/>
-    <w:lsdException w:name="Light Grid Accent 6" w:semiHidden="0" w:uiPriority="62" w:unhideWhenUsed="0"/>
-    <w:lsdException w:name="Medium Shading 1 Accent 6" w:semiHidden="0" w:uiPriority="63" w:unhideWhenUsed="0"/>
-    <w:lsdException w:name="Medium Shading 2 Accent 6" w:semiHidden="0" w:uiPriority="64" w:unhideWhenUsed="0"/>
-    <w:lsdException w:name="Medium List 1 Accent 6" w:semiHidden="0" w:uiPriority="65" w:unhideWhenUsed="0"/>
-    <w:lsdException w:name="Medium List 2 Accent 6" w:semiHidden="0" w:uiPriority="66" w:unhideWhenUsed="0"/>
-    <w:lsdException w:name="Medium Grid 1 Accent 6" w:semiHidden="0" w:uiPriority="67" w:unhideWhenUsed="0"/>
-    <w:lsdException w:name="Medium Grid 2 Accent 6" w:semiHidden="0" w:uiPriority="68" w:unhideWhenUsed="0"/>
-    <w:lsdException w:name="Medium Grid 3 Accent 6" w:semiHidden="0" w:uiPriority="69" w:unhideWhenUsed="0"/>
-    <w:lsdException w:name="Dark List Accent 6" w:semiHidden="0" w:uiPriority="70" w:unhideWhenUsed="0"/>
-    <w:lsdException w:name="Colorful Shading Accent 6" w:semiHidden="0" w:uiPriority="71" w:unhideWhenUsed="0"/>
-    <w:lsdException w:name="Colorful List Accent 6" w:semiHidden="0" w:uiPriority="72" w:unhideWhenUsed="0"/>
-    <w:lsdException w:name="Colorful Grid Accent 6" w:semiHidden="0" w:uiPriority="73" w:unhideWhenUsed="0"/>
-    <w:lsdException w:name="Subtle Emphasis" w:semiHidden="0" w:uiPriority="19" w:unhideWhenUsed="0" w:qFormat="1"/>
-    <w:lsdException w:name="Intense Emphasis" w:semiHidden="0" w:uiPriority="21" w:unhideWhenUsed="0" w:qFormat="1"/>
-    <w:lsdException w:name="Subtle Reference" w:semiHidden="0" w:uiPriority="31" w:unhideWhenUsed="0" w:qFormat="1"/>
-    <w:lsdException w:name="Intense Reference" w:semiHidden="0" w:uiPriority="32" w:unhideWhenUsed="0" w:qFormat="1"/>
-    <w:lsdException w:name="Book Title" w:semiHidden="0" w:uiPriority="33" w:unhideWhenUsed="0" w:qFormat="1"/>
-    <w:lsdException w:name="Bibliography" w:uiPriority="37"/>
-    <w:lsdException w:name="TOC Heading" w:uiPriority="39" w:qFormat="1"/>
+  <w:latentStyles w:defLockedState="0" w:defUIPriority="99" w:defSemiHidden="0" w:defUnhideWhenUsed="0" w:defQFormat="0" w:count="371">
+    <w:lsdException w:name="Normal" w:uiPriority="0" w:qFormat="1"/>
+    <w:lsdException w:name="heading 1" w:uiPriority="9" w:qFormat="1"/>
+    <w:lsdException w:name="heading 2" w:semiHidden="1" w:uiPriority="9" w:unhideWhenUsed="1" w:qFormat="1"/>
+    <w:lsdException w:name="heading 3" w:semiHidden="1" w:uiPriority="9" w:unhideWhenUsed="1" w:qFormat="1"/>
+    <w:lsdException w:name="heading 4" w:semiHidden="1" w:uiPriority="9" w:unhideWhenUsed="1" w:qFormat="1"/>
+    <w:lsdException w:name="heading 5" w:semiHidden="1" w:uiPriority="9" w:unhideWhenUsed="1" w:qFormat="1"/>
+    <w:lsdException w:name="heading 6" w:semiHidden="1" w:uiPriority="9" w:unhideWhenUsed="1" w:qFormat="1"/>
+    <w:lsdException w:name="heading 7" w:semiHidden="1" w:uiPriority="9" w:unhideWhenUsed="1" w:qFormat="1"/>
+    <w:lsdException w:name="heading 8" w:semiHidden="1" w:uiPriority="9" w:unhideWhenUsed="1" w:qFormat="1"/>
+    <w:lsdException w:name="heading 9" w:semiHidden="1" w:uiPriority="9" w:unhideWhenUsed="1" w:qFormat="1"/>
+    <w:lsdException w:name="index 1" w:semiHidden="1" w:unhideWhenUsed="1"/>
+    <w:lsdException w:name="index 2" w:semiHidden="1" w:unhideWhenUsed="1"/>
+    <w:lsdException w:name="index 3" w:semiHidden="1" w:unhideWhenUsed="1"/>
+    <w:lsdException w:name="index 4" w:semiHidden="1" w:unhideWhenUsed="1"/>
+    <w:lsdException w:name="index 5" w:semiHidden="1" w:unhideWhenUsed="1"/>
+    <w:lsdException w:name="index 6" w:semiHidden="1" w:unhideWhenUsed="1"/>
+    <w:lsdException w:name="index 7" w:semiHidden="1" w:unhideWhenUsed="1"/>
+    <w:lsdException w:name="index 8" w:semiHidden="1" w:unhideWhenUsed="1"/>
+    <w:lsdException w:name="index 9" w:semiHidden="1" w:unhideWhenUsed="1"/>
+    <w:lsdException w:name="toc 1" w:semiHidden="1" w:uiPriority="39" w:unhideWhenUsed="1"/>
+    <w:lsdException w:name="toc 2" w:semiHidden="1" w:uiPriority="39" w:unhideWhenUsed="1"/>
+    <w:lsdException w:name="toc 3" w:semiHidden="1" w:uiPriority="39" w:unhideWhenUsed="1"/>
+    <w:lsdException w:name="toc 4" w:semiHidden="1" w:uiPriority="39" w:unhideWhenUsed="1"/>
+    <w:lsdException w:name="toc 5" w:semiHidden="1" w:uiPriority="39" w:unhideWhenUsed="1"/>
+    <w:lsdException w:name="toc 6" w:semiHidden="1" w:uiPriority="39" w:unhideWhenUsed="1"/>
+    <w:lsdException w:name="toc 7" w:semiHidden="1" w:uiPriority="39" w:unhideWhenUsed="1"/>
+    <w:lsdException w:name="toc 8" w:semiHidden="1" w:uiPriority="39" w:unhideWhenUsed="1"/>
+    <w:lsdException w:name="toc 9" w:semiHidden="1" w:uiPriority="39" w:unhideWhenUsed="1"/>
+    <w:lsdException w:name="Normal Indent" w:semiHidden="1" w:unhideWhenUsed="1"/>
+    <w:lsdException w:name="footnote text" w:semiHidden="1" w:unhideWhenUsed="1"/>
+    <w:lsdException w:name="annotation text" w:semiHidden="1" w:unhideWhenUsed="1"/>
+    <w:lsdException w:name="header" w:semiHidden="1" w:unhideWhenUsed="1"/>
+    <w:lsdException w:name="footer" w:semiHidden="1" w:unhideWhenUsed="1"/>
+    <w:lsdException w:name="index heading" w:semiHidden="1" w:unhideWhenUsed="1"/>
+    <w:lsdException w:name="caption" w:semiHidden="1" w:uiPriority="35" w:unhideWhenUsed="1" w:qFormat="1"/>
+    <w:lsdException w:name="table of figures" w:semiHidden="1" w:unhideWhenUsed="1"/>
+    <w:lsdException w:name="envelope address" w:semiHidden="1" w:unhideWhenUsed="1"/>
+    <w:lsdException w:name="envelope return" w:semiHidden="1" w:unhideWhenUsed="1"/>
+    <w:lsdException w:name="footnote reference" w:semiHidden="1" w:unhideWhenUsed="1"/>
+    <w:lsdException w:name="annotation reference" w:semiHidden="1" w:unhideWhenUsed="1"/>
+    <w:lsdException w:name="line number" w:semiHidden="1" w:unhideWhenUsed="1"/>
+    <w:lsdException w:name="page number" w:semiHidden="1" w:unhideWhenUsed="1"/>
+    <w:lsdException w:name="endnote reference" w:semiHidden="1" w:unhideWhenUsed="1"/>
+    <w:lsdException w:name="endnote text" w:semiHidden="1" w:unhideWhenUsed="1"/>
+    <w:lsdException w:name="table of authorities" w:semiHidden="1" w:unhideWhenUsed="1"/>
+    <w:lsdException w:name="macro" w:semiHidden="1" w:unhideWhenUsed="1"/>
+    <w:lsdException w:name="toa heading" w:semiHidden="1" w:unhideWhenUsed="1"/>
+    <w:lsdException w:name="List" w:semiHidden="1" w:unhideWhenUsed="1"/>
+    <w:lsdException w:name="List Bullet" w:semiHidden="1" w:unhideWhenUsed="1"/>
+    <w:lsdException w:name="List Number" w:semiHidden="1" w:unhideWhenUsed="1"/>
+    <w:lsdException w:name="List 2" w:semiHidden="1" w:unhideWhenUsed="1"/>
+    <w:lsdException w:name="List 3" w:semiHidden="1" w:unhideWhenUsed="1"/>
+    <w:lsdException w:name="List 4" w:semiHidden="1" w:unhideWhenUsed="1"/>
+    <w:lsdException w:name="List 5" w:semiHidden="1" w:unhideWhenUsed="1"/>
+    <w:lsdException w:name="List Bullet 2" w:semiHidden="1" w:unhideWhenUsed="1"/>
+    <w:lsdException w:name="List Bullet 3" w:semiHidden="1" w:unhideWhenUsed="1"/>
+    <w:lsdException w:name="List Bullet 4" w:semiHidden="1" w:unhideWhenUsed="1"/>
+    <w:lsdException w:name="List Bullet 5" w:semiHidden="1" w:unhideWhenUsed="1"/>
+    <w:lsdException w:name="List Number 2" w:semiHidden="1" w:unhideWhenUsed="1"/>
+    <w:lsdException w:name="List Number 3" w:semiHidden="1" w:unhideWhenUsed="1"/>
+    <w:lsdException w:name="List Number 4" w:semiHidden="1" w:unhideWhenUsed="1"/>
+    <w:lsdException w:name="List Number 5" w:semiHidden="1" w:unhideWhenUsed="1"/>
+    <w:lsdException w:name="Title" w:uiPriority="10" w:qFormat="1"/>
+    <w:lsdException w:name="Closing" w:semiHidden="1" w:unhideWhenUsed="1"/>
+    <w:lsdException w:name="Signature" w:semiHidden="1" w:unhideWhenUsed="1"/>
+    <w:lsdException w:name="Default Paragraph Font" w:semiHidden="1" w:uiPriority="1" w:unhideWhenUsed="1"/>
+    <w:lsdException w:name="Body Text" w:semiHidden="1" w:unhideWhenUsed="1"/>
+    <w:lsdException w:name="Body Text Indent" w:semiHidden="1" w:unhideWhenUsed="1"/>
+    <w:lsdException w:name="List Continue" w:semiHidden="1" w:unhideWhenUsed="1"/>
+    <w:lsdException w:name="List Continue 2" w:semiHidden="1" w:unhideWhenUsed="1"/>
+    <w:lsdException w:name="List Continue 3" w:semiHidden="1" w:unhideWhenUsed="1"/>
+    <w:lsdException w:name="List Continue 4" w:semiHidden="1" w:unhideWhenUsed="1"/>
+    <w:lsdException w:name="List Continue 5" w:semiHidden="1" w:unhideWhenUsed="1"/>
+    <w:lsdException w:name="Message Header" w:semiHidden="1" w:unhideWhenUsed="1"/>
+    <w:lsdException w:name="Subtitle" w:uiPriority="11" w:qFormat="1"/>
+    <w:lsdException w:name="Salutation" w:semiHidden="1" w:unhideWhenUsed="1"/>
+    <w:lsdException w:name="Date" w:semiHidden="1" w:unhideWhenUsed="1"/>
+    <w:lsdException w:name="Body Text First Indent" w:semiHidden="1" w:unhideWhenUsed="1"/>
+    <w:lsdException w:name="Body Text First Indent 2" w:semiHidden="1" w:unhideWhenUsed="1"/>
+    <w:lsdException w:name="Note Heading" w:semiHidden="1" w:unhideWhenUsed="1"/>
+    <w:lsdException w:name="Body Text 2" w:semiHidden="1" w:unhideWhenUsed="1"/>
+    <w:lsdException w:name="Body Text 3" w:semiHidden="1" w:unhideWhenUsed="1"/>
+    <w:lsdException w:name="Body Text Indent 2" w:semiHidden="1" w:unhideWhenUsed="1"/>
+    <w:lsdException w:name="Body Text Indent 3" w:semiHidden="1" w:unhideWhenUsed="1"/>
+    <w:lsdException w:name="Block Text" w:semiHidden="1" w:unhideWhenUsed="1"/>
+    <w:lsdException w:name="Hyperlink" w:semiHidden="1" w:unhideWhenUsed="1"/>
+    <w:lsdException w:name="FollowedHyperlink" w:semiHidden="1" w:unhideWhenUsed="1"/>
+    <w:lsdException w:name="Strong" w:uiPriority="22" w:qFormat="1"/>
+    <w:lsdException w:name="Emphasis" w:uiPriority="20" w:qFormat="1"/>
+    <w:lsdException w:name="Document Map" w:semiHidden="1" w:unhideWhenUsed="1"/>
+    <w:lsdException w:name="Plain Text" w:semiHidden="1" w:unhideWhenUsed="1"/>
+    <w:lsdException w:name="E-mail Signature" w:semiHidden="1" w:unhideWhenUsed="1"/>
+    <w:lsdException w:name="HTML Top of Form" w:semiHidden="1" w:unhideWhenUsed="1"/>
+    <w:lsdException w:name="HTML Bottom of Form" w:semiHidden="1" w:unhideWhenUsed="1"/>
+    <w:lsdException w:name="Normal (Web)" w:semiHidden="1" w:unhideWhenUsed="1"/>
+    <w:lsdException w:name="HTML Acronym" w:semiHidden="1" w:unhideWhenUsed="1"/>
+    <w:lsdException w:name="HTML Address" w:semiHidden="1" w:unhideWhenUsed="1"/>
+    <w:lsdException w:name="HTML Cite" w:semiHidden="1" w:unhideWhenUsed="1"/>
+    <w:lsdException w:name="HTML Code" w:semiHidden="1" w:unhideWhenUsed="1"/>
+    <w:lsdException w:name="HTML Definition" w:semiHidden="1" w:unhideWhenUsed="1"/>
+    <w:lsdException w:name="HTML Keyboard" w:semiHidden="1" w:unhideWhenUsed="1"/>
+    <w:lsdException w:name="HTML Preformatted" w:semiHidden="1" w:unhideWhenUsed="1"/>
+    <w:lsdException w:name="HTML Sample" w:semiHidden="1" w:unhideWhenUsed="1"/>
+    <w:lsdException w:name="HTML Typewriter" w:semiHidden="1" w:unhideWhenUsed="1"/>
+    <w:lsdException w:name="HTML Variable" w:semiHidden="1" w:unhideWhenUsed="1"/>
+    <w:lsdException w:name="Normal Table" w:semiHidden="1" w:unhideWhenUsed="1"/>
+    <w:lsdException w:name="annotation subject" w:semiHidden="1" w:unhideWhenUsed="1"/>
+    <w:lsdException w:name="No List" w:semiHidden="1" w:unhideWhenUsed="1"/>
+    <w:lsdException w:name="Outline List 1" w:semiHidden="1" w:unhideWhenUsed="1"/>
+    <w:lsdException w:name="Outline List 2" w:semiHidden="1" w:unhideWhenUsed="1"/>
+    <w:lsdException w:name="Outline List 3" w:semiHidden="1" w:unhideWhenUsed="1"/>
+    <w:lsdException w:name="Table Simple 1" w:semiHidden="1" w:unhideWhenUsed="1"/>
+    <w:lsdException w:name="Table Simple 2" w:semiHidden="1" w:unhideWhenUsed="1"/>
+    <w:lsdException w:name="Table Simple 3" w:semiHidden="1" w:unhideWhenUsed="1"/>
+    <w:lsdException w:name="Table Classic 1" w:semiHidden="1" w:unhideWhenUsed="1"/>
+    <w:lsdException w:name="Table Classic 2" w:semiHidden="1" w:unhideWhenUsed="1"/>
+    <w:lsdException w:name="Table Classic 3" w:semiHidden="1" w:unhideWhenUsed="1"/>
+    <w:lsdException w:name="Table Classic 4" w:semiHidden="1" w:unhideWhenUsed="1"/>
+    <w:lsdException w:name="Table Colorful 1" w:semiHidden="1" w:unhideWhenUsed="1"/>
+    <w:lsdException w:name="Table Colorful 2" w:semiHidden="1" w:unhideWhenUsed="1"/>
+    <w:lsdException w:name="Table Colorful 3" w:semiHidden="1" w:unhideWhenUsed="1"/>
+    <w:lsdException w:name="Table Columns 1" w:semiHidden="1" w:unhideWhenUsed="1"/>
+    <w:lsdException w:name="Table Columns 2" w:semiHidden="1" w:unhideWhenUsed="1"/>
+    <w:lsdException w:name="Table Columns 3" w:semiHidden="1" w:unhideWhenUsed="1"/>
+    <w:lsdException w:name="Table Columns 4" w:semiHidden="1" w:unhideWhenUsed="1"/>
+    <w:lsdException w:name="Table Columns 5" w:semiHidden="1" w:unhideWhenUsed="1"/>
+    <w:lsdException w:name="Table Grid 1" w:semiHidden="1" w:unhideWhenUsed="1"/>
+    <w:lsdException w:name="Table Grid 2" w:semiHidden="1" w:unhideWhenUsed="1"/>
+    <w:lsdException w:name="Table Grid 3" w:semiHidden="1" w:unhideWhenUsed="1"/>
+    <w:lsdException w:name="Table Grid 4" w:semiHidden="1" w:unhideWhenUsed="1"/>
+    <w:lsdException w:name="Table Grid 5" w:semiHidden="1" w:unhideWhenUsed="1"/>
+    <w:lsdException w:name="Table Grid 6" w:semiHidden="1" w:unhideWhenUsed="1"/>
+    <w:lsdException w:name="Table Grid 7" w:semiHidden="1" w:unhideWhenUsed="1"/>
+    <w:lsdException w:name="Table Grid 8" w:semiHidden="1" w:unhideWhenUsed="1"/>
+    <w:lsdException w:name="Table List 1" w:semiHidden="1" w:unhideWhenUsed="1"/>
+    <w:lsdException w:name="Table List 2" w:semiHidden="1" w:unhideWhenUsed="1"/>
+    <w:lsdException w:name="Table List 3" w:semiHidden="1" w:unhideWhenUsed="1"/>
+    <w:lsdException w:name="Table List 4" w:semiHidden="1" w:unhideWhenUsed="1"/>
+    <w:lsdException w:name="Table List 5" w:semiHidden="1" w:unhideWhenUsed="1"/>
+    <w:lsdException w:name="Table List 6" w:semiHidden="1" w:unhideWhenUsed="1"/>
+    <w:lsdException w:name="Table List 7" w:semiHidden="1" w:unhideWhenUsed="1"/>
+    <w:lsdException w:name="Table List 8" w:semiHidden="1" w:unhideWhenUsed="1"/>
+    <w:lsdException w:name="Table 3D effects 1" w:semiHidden="1" w:unhideWhenUsed="1"/>
+    <w:lsdException w:name="Table 3D effects 2" w:semiHidden="1" w:unhideWhenUsed="1"/>
+    <w:lsdException w:name="Table 3D effects 3" w:semiHidden="1" w:unhideWhenUsed="1"/>
+    <w:lsdException w:name="Table Contemporary" w:semiHidden="1" w:unhideWhenUsed="1"/>
+    <w:lsdException w:name="Table Elegant" w:semiHidden="1" w:unhideWhenUsed="1"/>
+    <w:lsdException w:name="Table Professional" w:semiHidden="1" w:unhideWhenUsed="1"/>
+    <w:lsdException w:name="Table Subtle 1" w:semiHidden="1" w:unhideWhenUsed="1"/>
+    <w:lsdException w:name="Table Subtle 2" w:semiHidden="1" w:unhideWhenUsed="1"/>
+    <w:lsdException w:name="Table Web 1" w:semiHidden="1" w:unhideWhenUsed="1"/>
+    <w:lsdException w:name="Table Web 2" w:semiHidden="1" w:unhideWhenUsed="1"/>
+    <w:lsdException w:name="Table Web 3" w:semiHidden="1" w:unhideWhenUsed="1"/>
+    <w:lsdException w:name="Balloon Text" w:semiHidden="1" w:unhideWhenUsed="1"/>
+    <w:lsdException w:name="Table Grid" w:uiPriority="59"/>
+    <w:lsdException w:name="Table Theme" w:semiHidden="1" w:unhideWhenUsed="1"/>
+    <w:lsdException w:name="Placeholder Text" w:semiHidden="1"/>
+    <w:lsdException w:name="No Spacing" w:uiPriority="1" w:qFormat="1"/>
+    <w:lsdException w:name="Light Shading" w:uiPriority="60"/>
+    <w:lsdException w:name="Light List" w:uiPriority="61"/>
+    <w:lsdException w:name="Light Grid" w:uiPriority="62"/>
+    <w:lsdException w:name="Medium Shading 1" w:uiPriority="63"/>
+    <w:lsdException w:name="Medium Shading 2" w:uiPriority="64"/>
+    <w:lsdException w:name="Medium List 1" w:uiPriority="65"/>
+    <w:lsdException w:name="Medium List 2" w:uiPriority="66"/>
+    <w:lsdException w:name="Medium Grid 1" w:uiPriority="67"/>
+    <w:lsdException w:name="Medium Grid 2" w:uiPriority="68"/>
+    <w:lsdException w:name="Medium Grid 3" w:uiPriority="69"/>
+    <w:lsdException w:name="Dark List" w:uiPriority="70"/>
+    <w:lsdException w:name="Colorful Shading" w:uiPriority="71"/>
+    <w:lsdException w:name="Colorful List" w:uiPriority="72"/>
+    <w:lsdException w:name="Colorful Grid" w:uiPriority="73"/>
+    <w:lsdException w:name="Light Shading Accent 1" w:uiPriority="60"/>
+    <w:lsdException w:name="Light List Accent 1" w:uiPriority="61"/>
+    <w:lsdException w:name="Light Grid Accent 1" w:uiPriority="62"/>
+    <w:lsdException w:name="Medium Shading 1 Accent 1" w:uiPriority="63"/>
+    <w:lsdException w:name="Medium Shading 2 Accent 1" w:uiPriority="64"/>
+    <w:lsdException w:name="Medium List 1 Accent 1" w:uiPriority="65"/>
+    <w:lsdException w:name="Revision" w:semiHidden="1"/>
+    <w:lsdException w:name="List Paragraph" w:uiPriority="34" w:qFormat="1"/>
+    <w:lsdException w:name="Quote" w:uiPriority="29" w:qFormat="1"/>
+    <w:lsdException w:name="Intense Quote" w:uiPriority="30" w:qFormat="1"/>
+    <w:lsdException w:name="Medium List 2 Accent 1" w:uiPriority="66"/>
+    <w:lsdException w:name="Medium Grid 1 Accent 1" w:uiPriority="67"/>
+    <w:lsdException w:name="Medium Grid 2 Accent 1" w:uiPriority="68"/>
+    <w:lsdException w:name="Medium Grid 3 Accent 1" w:uiPriority="69"/>
+    <w:lsdException w:name="Dark List Accent 1" w:uiPriority="70"/>
+    <w:lsdException w:name="Colorful Shading Accent 1" w:uiPriority="71"/>
+    <w:lsdException w:name="Colorful List Accent 1" w:uiPriority="72"/>
+    <w:lsdException w:name="Colorful Grid Accent 1" w:uiPriority="73"/>
+    <w:lsdException w:name="Light Shading Accent 2" w:uiPriority="60"/>
+    <w:lsdException w:name="Light List Accent 2" w:uiPriority="61"/>
+    <w:lsdException w:name="Light Grid Accent 2" w:uiPriority="62"/>
+    <w:lsdException w:name="Medium Shading 1 Accent 2" w:uiPriority="63"/>
+    <w:lsdException w:name="Medium Shading 2 Accent 2" w:uiPriority="64"/>
+    <w:lsdException w:name="Medium List 1 Accent 2" w:uiPriority="65"/>
+    <w:lsdException w:name="Medium List 2 Accent 2" w:uiPriority="66"/>
+    <w:lsdException w:name="Medium Grid 1 Accent 2" w:uiPriority="67"/>
+    <w:lsdException w:name="Medium Grid 2 Accent 2" w:uiPriority="68"/>
+    <w:lsdException w:name="Medium Grid 3 Accent 2" w:uiPriority="69"/>
+    <w:lsdException w:name="Dark List Accent 2" w:uiPriority="70"/>
+    <w:lsdException w:name="Colorful Shading Accent 2" w:uiPriority="71"/>
+    <w:lsdException w:name="Colorful List Accent 2" w:uiPriority="72"/>
+    <w:lsdException w:name="Colorful Grid Accent 2" w:uiPriority="73"/>
+    <w:lsdException w:name="Light Shading Accent 3" w:uiPriority="60"/>
+    <w:lsdException w:name="Light List Accent 3" w:uiPriority="61"/>
+    <w:lsdException w:name="Light Grid Accent 3" w:uiPriority="62"/>
+    <w:lsdException w:name="Medium Shading 1 Accent 3" w:uiPriority="63"/>
+    <w:lsdException w:name="Medium Shading 2 Accent 3" w:uiPriority="64"/>
+    <w:lsdException w:name="Medium List 1 Accent 3" w:uiPriority="65"/>
+    <w:lsdException w:name="Medium List 2 Accent 3" w:uiPriority="66"/>
+    <w:lsdException w:name="Medium Grid 1 Accent 3" w:uiPriority="67"/>
+    <w:lsdException w:name="Medium Grid 2 Accent 3" w:uiPriority="68"/>
+    <w:lsdException w:name="Medium Grid 3 Accent 3" w:uiPriority="69"/>
+    <w:lsdException w:name="Dark List Accent 3" w:uiPriority="70"/>
+    <w:lsdException w:name="Colorful Shading Accent 3" w:uiPriority="71"/>
+    <w:lsdException w:name="Colorful List Accent 3" w:uiPriority="72"/>
+    <w:lsdException w:name="Colorful Grid Accent 3" w:uiPriority="73"/>
+    <w:lsdException w:name="Light Shading Accent 4" w:uiPriority="60"/>
+    <w:lsdException w:name="Light List Accent 4" w:uiPriority="61"/>
+    <w:lsdException w:name="Light Grid Accent 4" w:uiPriority="62"/>
+    <w:lsdException w:name="Medium Shading 1 Accent 4" w:uiPriority="63"/>
+    <w:lsdException w:name="Medium Shading 2 Accent 4" w:uiPriority="64"/>
+    <w:lsdException w:name="Medium List 1 Accent 4" w:uiPriority="65"/>
+    <w:lsdException w:name="Medium List 2 Accent 4" w:uiPriority="66"/>
+    <w:lsdException w:name="Medium Grid 1 Accent 4" w:uiPriority="67"/>
+    <w:lsdException w:name="Medium Grid 2 Accent 4" w:uiPriority="68"/>
+    <w:lsdException w:name="Medium Grid 3 Accent 4" w:uiPriority="69"/>
+    <w:lsdException w:name="Dark List Accent 4" w:uiPriority="70"/>
+    <w:lsdException w:name="Colorful Shading Accent 4" w:uiPriority="71"/>
+    <w:lsdException w:name="Colorful List Accent 4" w:uiPriority="72"/>
+    <w:lsdException w:name="Colorful Grid Accent 4" w:uiPriority="73"/>
+    <w:lsdException w:name="Light Shading Accent 5" w:uiPriority="60"/>
+    <w:lsdException w:name="Light List Accent 5" w:uiPriority="61"/>
+    <w:lsdException w:name="Light Grid Accent 5" w:uiPriority="62"/>
+    <w:lsdException w:name="Medium Shading 1 Accent 5" w:uiPriority="63"/>
+    <w:lsdException w:name="Medium Shading 2 Accent 5" w:uiPriority="64"/>
+    <w:lsdException w:name="Medium List 1 Accent 5" w:uiPriority="65"/>
+    <w:lsdException w:name="Medium List 2 Accent 5" w:uiPriority="66"/>
+    <w:lsdException w:name="Medium Grid 1 Accent 5" w:uiPriority="67"/>
+    <w:lsdException w:name="Medium Grid 2 Accent 5" w:uiPriority="68"/>
+    <w:lsdException w:name="Medium Grid 3 Accent 5" w:uiPriority="69"/>
+    <w:lsdException w:name="Dark List Accent 5" w:uiPriority="70"/>
+    <w:lsdException w:name="Colorful Shading Accent 5" w:uiPriority="71"/>
+    <w:lsdException w:name="Colorful List Accent 5" w:uiPriority="72"/>
+    <w:lsdException w:name="Colorful Grid Accent 5" w:uiPriority="73"/>
+    <w:lsdException w:name="Light Shading Accent 6" w:uiPriority="60"/>
+    <w:lsdException w:name="Light List Accent 6" w:uiPriority="61"/>
+    <w:lsdException w:name="Light Grid Accent 6" w:uiPriority="62"/>
+    <w:lsdException w:name="Medium Shading 1 Accent 6" w:uiPriority="63"/>
+    <w:lsdException w:name="Medium Shading 2 Accent 6" w:uiPriority="64"/>
+    <w:lsdException w:name="Medium List 1 Accent 6" w:uiPriority="65"/>
+    <w:lsdException w:name="Medium List 2 Accent 6" w:uiPriority="66"/>
+    <w:lsdException w:name="Medium Grid 1 Accent 6" w:uiPriority="67"/>
+    <w:lsdException w:name="Medium Grid 2 Accent 6" w:uiPriority="68"/>
+    <w:lsdException w:name="Medium Grid 3 Accent 6" w:uiPriority="69"/>
+    <w:lsdException w:name="Dark List Accent 6" w:uiPriority="70"/>
+    <w:lsdException w:name="Colorful Shading Accent 6" w:uiPriority="71"/>
+    <w:lsdException w:name="Colorful List Accent 6" w:uiPriority="72"/>
+    <w:lsdException w:name="Colorful Grid Accent 6" w:uiPriority="73"/>
+    <w:lsdException w:name="Subtle Emphasis" w:uiPriority="19" w:qFormat="1"/>
+    <w:lsdException w:name="Intense Emphasis" w:uiPriority="21" w:qFormat="1"/>
+    <w:lsdException w:name="Subtle Reference" w:uiPriority="31" w:qFormat="1"/>
+    <w:lsdException w:name="Intense Reference" w:uiPriority="32" w:qFormat="1"/>
+    <w:lsdException w:name="Book Title" w:uiPriority="33" w:qFormat="1"/>
+    <w:lsdException w:name="Bibliography" w:semiHidden="1" w:uiPriority="37" w:unhideWhenUsed="1"/>
+    <w:lsdException w:name="TOC Heading" w:semiHidden="1" w:uiPriority="39" w:unhideWhenUsed="1" w:qFormat="1"/>
+    <w:lsdException w:name="Plain Table 1" w:uiPriority="41"/>
+    <w:lsdException w:name="Plain Table 2" w:uiPriority="42"/>
+    <w:lsdException w:name="Plain Table 3" w:uiPriority="43"/>
+    <w:lsdException w:name="Plain Table 4" w:uiPriority="44"/>
+    <w:lsdException w:name="Plain Table 5" w:uiPriority="45"/>
+    <w:lsdException w:name="Grid Table Light" w:uiPriority="40"/>
+    <w:lsdException w:name="Grid Table 1 Light" w:uiPriority="46"/>
+    <w:lsdException w:name="Grid Table 2" w:uiPriority="47"/>
+    <w:lsdException w:name="Grid Table 3" w:uiPriority="48"/>
+    <w:lsdException w:name="Grid Table 4" w:uiPriority="49"/>
+    <w:lsdException w:name="Grid Table 5 Dark" w:uiPriority="50"/>
+    <w:lsdException w:name="Grid Table 6 Colorful" w:uiPriority="51"/>
+    <w:lsdException w:name="Grid Table 7 Colorful" w:uiPriority="52"/>
+    <w:lsdException w:name="Grid Table 1 Light Accent 1" w:uiPriority="46"/>
+    <w:lsdException w:name="Grid Table 2 Accent 1" w:uiPriority="47"/>
+    <w:lsdException w:name="Grid Table 3 Accent 1" w:uiPriority="48"/>
+    <w:lsdException w:name="Grid Table 4 Accent 1" w:uiPriority="49"/>
+    <w:lsdException w:name="Grid Table 5 Dark Accent 1" w:uiPriority="50"/>
+    <w:lsdException w:name="Grid Table 6 Colorful Accent 1" w:uiPriority="51"/>
+    <w:lsdException w:name="Grid Table 7 Colorful Accent 1" w:uiPriority="52"/>
+    <w:lsdException w:name="Grid Table 1 Light Accent 2" w:uiPriority="46"/>
+    <w:lsdException w:name="Grid Table 2 Accent 2" w:uiPriority="47"/>
+    <w:lsdException w:name="Grid Table 3 Accent 2" w:uiPriority="48"/>
+    <w:lsdException w:name="Grid Table 4 Accent 2" w:uiPriority="49"/>
+    <w:lsdException w:name="Grid Table 5 Dark Accent 2" w:uiPriority="50"/>
+    <w:lsdException w:name="Grid Table 6 Colorful Accent 2" w:uiPriority="51"/>
+    <w:lsdException w:name="Grid Table 7 Colorful Accent 2" w:uiPriority="52"/>
+    <w:lsdException w:name="Grid Table 1 Light Accent 3" w:uiPriority="46"/>
+    <w:lsdException w:name="Grid Table 2 Accent 3" w:uiPriority="47"/>
+    <w:lsdException w:name="Grid Table 3 Accent 3" w:uiPriority="48"/>
+    <w:lsdException w:name="Grid Table 4 Accent 3" w:uiPriority="49"/>
+    <w:lsdException w:name="Grid Table 5 Dark Accent 3" w:uiPriority="50"/>
+    <w:lsdException w:name="Grid Table 6 Colorful Accent 3" w:uiPriority="51"/>
+    <w:lsdException w:name="Grid Table 7 Colorful Accent 3" w:uiPriority="52"/>
+    <w:lsdException w:name="Grid Table 1 Light Accent 4" w:uiPriority="46"/>
+    <w:lsdException w:name="Grid Table 2 Accent 4" w:uiPriority="47"/>
+    <w:lsdException w:name="Grid Table 3 Accent 4" w:uiPriority="48"/>
+    <w:lsdException w:name="Grid Table 4 Accent 4" w:uiPriority="49"/>
+    <w:lsdException w:name="Grid Table 5 Dark Accent 4" w:uiPriority="50"/>
+    <w:lsdException w:name="Grid Table 6 Colorful Accent 4" w:uiPriority="51"/>
+    <w:lsdException w:name="Grid Table 7 Colorful Accent 4" w:uiPriority="52"/>
+    <w:lsdException w:name="Grid Table 1 Light Accent 5" w:uiPriority="46"/>
+    <w:lsdException w:name="Grid Table 2 Accent 5" w:uiPriority="47"/>
+    <w:lsdException w:name="Grid Table 3 Accent 5" w:uiPriority="48"/>
+    <w:lsdException w:name="Grid Table 4 Accent 5" w:uiPriority="49"/>
+    <w:lsdException w:name="Grid Table 5 Dark Accent 5" w:uiPriority="50"/>
+    <w:lsdException w:name="Grid Table 6 Colorful Accent 5" w:uiPriority="51"/>
+    <w:lsdException w:name="Grid Table 7 Colorful Accent 5" w:uiPriority="52"/>
+    <w:lsdException w:name="Grid Table 1 Light Accent 6" w:uiPriority="46"/>
+    <w:lsdException w:name="Grid Table 2 Accent 6" w:uiPriority="47"/>
+    <w:lsdException w:name="Grid Table 3 Accent 6" w:uiPriority="48"/>
+    <w:lsdException w:name="Grid Table 4 Accent 6" w:uiPriority="49"/>
+    <w:lsdException w:name="Grid Table 5 Dark Accent 6" w:uiPriority="50"/>
+    <w:lsdException w:name="Grid Table 6 Colorful Accent 6" w:uiPriority="51"/>
+    <w:lsdException w:name="Grid Table 7 Colorful Accent 6" w:uiPriority="52"/>
+    <w:lsdException w:name="List Table 1 Light" w:uiPriority="46"/>
+    <w:lsdException w:name="List Table 2" w:uiPriority="47"/>
+    <w:lsdException w:name="List Table 3" w:uiPriority="48"/>
+    <w:lsdException w:name="List Table 4" w:uiPriority="49"/>
+    <w:lsdException w:name="List Table 5 Dark" w:uiPriority="50"/>
+    <w:lsdException w:name="List Table 6 Colorful" w:uiPriority="51"/>
+    <w:lsdException w:name="List Table 7 Colorful" w:uiPriority="52"/>
+    <w:lsdException w:name="List Table 1 Light Accent 1" w:uiPriority="46"/>
+    <w:lsdException w:name="List Table 2 Accent 1" w:uiPriority="47"/>
+    <w:lsdException w:name="List Table 3 Accent 1" w:uiPriority="48"/>
+    <w:lsdException w:name="List Table 4 Accent 1" w:uiPriority="49"/>
+    <w:lsdException w:name="List Table 5 Dark Accent 1" w:uiPriority="50"/>
+    <w:lsdException w:name="List Table 6 Colorful Accent 1" w:uiPriority="51"/>
+    <w:lsdException w:name="List Table 7 Colorful Accent 1" w:uiPriority="52"/>
+    <w:lsdException w:name="List Table 1 Light Accent 2" w:uiPriority="46"/>
+    <w:lsdException w:name="List Table 2 Accent 2" w:uiPriority="47"/>
+    <w:lsdException w:name="List Table 3 Accent 2" w:uiPriority="48"/>
+    <w:lsdException w:name="List Table 4 Accent 2" w:uiPriority="49"/>
+    <w:lsdException w:name="List Table 5 Dark Accent 2" w:uiPriority="50"/>
+    <w:lsdException w:name="List Table 6 Colorful Accent 2" w:uiPriority="51"/>
+    <w:lsdException w:name="List Table 7 Colorful Accent 2" w:uiPriority="52"/>
+    <w:lsdException w:name="List Table 1 Light Accent 3" w:uiPriority="46"/>
+    <w:lsdException w:name="List Table 2 Accent 3" w:uiPriority="47"/>
+    <w:lsdException w:name="List Table 3 Accent 3" w:uiPriority="48"/>
+    <w:lsdException w:name="List Table 4 Accent 3" w:uiPriority="49"/>
+    <w:lsdException w:name="List Table 5 Dark Accent 3" w:uiPriority="50"/>
+    <w:lsdException w:name="List Table 6 Colorful Accent 3" w:uiPriority="51"/>
+    <w:lsdException w:name="List Table 7 Colorful Accent 3" w:uiPriority="52"/>
+    <w:lsdException w:name="List Table 1 Light Accent 4" w:uiPriority="46"/>
+    <w:lsdException w:name="List Table 2 Accent 4" w:uiPriority="47"/>
+    <w:lsdException w:name="List Table 3 Accent 4" w:uiPriority="48"/>
+    <w:lsdException w:name="List Table 4 Accent 4" w:uiPriority="49"/>
+    <w:lsdException w:name="List Table 5 Dark Accent 4" w:uiPriority="50"/>
+    <w:lsdException w:name="List Table 6 Colorful Accent 4" w:uiPriority="51"/>
+    <w:lsdException w:name="List Table 7 Colorful Accent 4" w:uiPriority="52"/>
+    <w:lsdException w:name="List Table 1 Light Accent 5" w:uiPriority="46"/>
+    <w:lsdException w:name="List Table 2 Accent 5" w:uiPriority="47"/>
+    <w:lsdException w:name="List Table 3 Accent 5" w:uiPriority="48"/>
+    <w:lsdException w:name="List Table 4 Accent 5" w:uiPriority="49"/>
+    <w:lsdException w:name="List Table 5 Dark Accent 5" w:uiPriority="50"/>
+    <w:lsdException w:name="List Table 6 Colorful Accent 5" w:uiPriority="51"/>
+    <w:lsdException w:name="List Table 7 Colorful Accent 5" w:uiPriority="52"/>
+    <w:lsdException w:name="List Table 1 Light Accent 6" w:uiPriority="46"/>
+    <w:lsdException w:name="List Table 2 Accent 6" w:uiPriority="47"/>
+    <w:lsdException w:name="List Table 3 Accent 6" w:uiPriority="48"/>
+    <w:lsdException w:name="List Table 4 Accent 6" w:uiPriority="49"/>
+    <w:lsdException w:name="List Table 5 Dark Accent 6" w:uiPriority="50"/>
+    <w:lsdException w:name="List Table 6 Colorful Accent 6" w:uiPriority="51"/>
+    <w:lsdException w:name="List Table 7 Colorful Accent 6" w:uiPriority="52"/>
   </w:latentStyles>
-  <w:style w:type="paragraph" w:default="1" w:styleId="Standaard">
+  <w:style w:type="paragraph" w:default="1" w:styleId="Normal">
     <w:name w:val="Normal"/>
     <w:qFormat/>
   </w:style>
-  <w:style w:type="character" w:default="1" w:styleId="Standaardalinea-lettertype">
+  <w:style w:type="character" w:default="1" w:styleId="DefaultParagraphFont">
     <w:name w:val="Default Paragraph Font"/>
     <w:uiPriority w:val="1"/>
     <w:semiHidden/>
     <w:unhideWhenUsed/>
   </w:style>
-  <w:style w:type="table" w:default="1" w:styleId="Standaardtabel">
+  <w:style w:type="table" w:default="1" w:styleId="TableNormal">
     <w:name w:val="Normal Table"/>
     <w:uiPriority w:val="99"/>
     <w:semiHidden/>
@@ -6782,15 +6974,15 @@
       </w:tblCellMar>
     </w:tblPr>
   </w:style>
-  <w:style w:type="numbering" w:default="1" w:styleId="Geenlijst">
+  <w:style w:type="numbering" w:default="1" w:styleId="NoList">
     <w:name w:val="No List"/>
     <w:uiPriority w:val="99"/>
     <w:semiHidden/>
     <w:unhideWhenUsed/>
   </w:style>
-  <w:style w:type="paragraph" w:styleId="Lijstalinea">
+  <w:style w:type="paragraph" w:styleId="ListParagraph">
     <w:name w:val="List Paragraph"/>
-    <w:basedOn w:val="Standaard"/>
+    <w:basedOn w:val="Normal"/>
     <w:uiPriority w:val="34"/>
     <w:qFormat/>
     <w:rsid w:val="00FD7053"/>
@@ -6799,10 +6991,10 @@
       <w:contextualSpacing/>
     </w:pPr>
   </w:style>
-  <w:style w:type="paragraph" w:styleId="Koptekst">
+  <w:style w:type="paragraph" w:styleId="Header">
     <w:name w:val="header"/>
-    <w:basedOn w:val="Standaard"/>
-    <w:link w:val="KoptekstChar"/>
+    <w:basedOn w:val="Normal"/>
+    <w:link w:val="HeaderChar"/>
     <w:uiPriority w:val="99"/>
     <w:unhideWhenUsed/>
     <w:rsid w:val="00916844"/>
@@ -6814,17 +7006,17 @@
       <w:spacing w:after="0" w:line="240" w:lineRule="auto"/>
     </w:pPr>
   </w:style>
-  <w:style w:type="character" w:customStyle="1" w:styleId="KoptekstChar">
-    <w:name w:val="Koptekst Char"/>
-    <w:basedOn w:val="Standaardalinea-lettertype"/>
-    <w:link w:val="Koptekst"/>
+  <w:style w:type="character" w:customStyle="1" w:styleId="HeaderChar">
+    <w:name w:val="Header Char"/>
+    <w:basedOn w:val="DefaultParagraphFont"/>
+    <w:link w:val="Header"/>
     <w:uiPriority w:val="99"/>
     <w:rsid w:val="00916844"/>
   </w:style>
-  <w:style w:type="paragraph" w:styleId="Voettekst">
+  <w:style w:type="paragraph" w:styleId="Footer">
     <w:name w:val="footer"/>
-    <w:basedOn w:val="Standaard"/>
-    <w:link w:val="VoettekstChar"/>
+    <w:basedOn w:val="Normal"/>
+    <w:link w:val="FooterChar"/>
     <w:uiPriority w:val="99"/>
     <w:unhideWhenUsed/>
     <w:rsid w:val="00916844"/>
@@ -6836,16 +7028,16 @@
       <w:spacing w:after="0" w:line="240" w:lineRule="auto"/>
     </w:pPr>
   </w:style>
-  <w:style w:type="character" w:customStyle="1" w:styleId="VoettekstChar">
-    <w:name w:val="Voettekst Char"/>
-    <w:basedOn w:val="Standaardalinea-lettertype"/>
-    <w:link w:val="Voettekst"/>
+  <w:style w:type="character" w:customStyle="1" w:styleId="FooterChar">
+    <w:name w:val="Footer Char"/>
+    <w:basedOn w:val="DefaultParagraphFont"/>
+    <w:link w:val="Footer"/>
     <w:uiPriority w:val="99"/>
     <w:rsid w:val="00916844"/>
   </w:style>
   <w:style w:type="character" w:styleId="Hyperlink">
     <w:name w:val="Hyperlink"/>
-    <w:basedOn w:val="Standaardalinea-lettertype"/>
+    <w:basedOn w:val="DefaultParagraphFont"/>
     <w:uiPriority w:val="99"/>
     <w:unhideWhenUsed/>
     <w:rsid w:val="00AA4F90"/>
@@ -6856,13 +7048,13 @@
   </w:style>
   <w:style w:type="character" w:customStyle="1" w:styleId="tlid-translation">
     <w:name w:val="tlid-translation"/>
-    <w:basedOn w:val="Standaardalinea-lettertype"/>
+    <w:basedOn w:val="DefaultParagraphFont"/>
     <w:rsid w:val="00215B35"/>
   </w:style>
-  <w:style w:type="paragraph" w:styleId="Ballontekst">
+  <w:style w:type="paragraph" w:styleId="BalloonText">
     <w:name w:val="Balloon Text"/>
-    <w:basedOn w:val="Standaard"/>
-    <w:link w:val="BallontekstChar"/>
+    <w:basedOn w:val="Normal"/>
+    <w:link w:val="BalloonTextChar"/>
     <w:uiPriority w:val="99"/>
     <w:semiHidden/>
     <w:unhideWhenUsed/>
@@ -6876,10 +7068,10 @@
       <w:szCs w:val="16"/>
     </w:rPr>
   </w:style>
-  <w:style w:type="character" w:customStyle="1" w:styleId="BallontekstChar">
-    <w:name w:val="Ballontekst Char"/>
-    <w:basedOn w:val="Standaardalinea-lettertype"/>
-    <w:link w:val="Ballontekst"/>
+  <w:style w:type="character" w:customStyle="1" w:styleId="BalloonTextChar">
+    <w:name w:val="Balloon Text Char"/>
+    <w:basedOn w:val="DefaultParagraphFont"/>
+    <w:link w:val="BalloonText"/>
     <w:uiPriority w:val="99"/>
     <w:semiHidden/>
     <w:rsid w:val="002240D4"/>
@@ -6889,10 +7081,10 @@
       <w:szCs w:val="16"/>
     </w:rPr>
   </w:style>
-  <w:style w:type="paragraph" w:styleId="Tekstopmerking">
+  <w:style w:type="paragraph" w:styleId="CommentText">
     <w:name w:val="annotation text"/>
-    <w:basedOn w:val="Standaard"/>
-    <w:link w:val="TekstopmerkingChar"/>
+    <w:basedOn w:val="Normal"/>
+    <w:link w:val="CommentTextChar"/>
     <w:uiPriority w:val="99"/>
     <w:semiHidden/>
     <w:unhideWhenUsed/>
@@ -6905,329 +7097,10 @@
       <w:szCs w:val="20"/>
     </w:rPr>
   </w:style>
-  <w:style w:type="character" w:customStyle="1" w:styleId="TekstopmerkingChar">
-    <w:name w:val="Tekst opmerking Char"/>
-    <w:basedOn w:val="Standaardalinea-lettertype"/>
-    <w:link w:val="Tekstopmerking"/>
-    <w:uiPriority w:val="99"/>
-    <w:semiHidden/>
-    <w:rsid w:val="00AC196B"/>
-    <w:rPr>
-      <w:sz w:val="20"/>
-      <w:szCs w:val="20"/>
-    </w:rPr>
-  </w:style>
-</w:styles>
-</file>
-
-<file path=word/stylesWithEffects.xml><?xml version="1.0" encoding="utf-8"?>
-<w:styles xmlns:wpc="http://schemas.microsoft.com/office/word/2010/wordprocessingCanvas" xmlns:mc="http://schemas.openxmlformats.org/markup-compatibility/2006" xmlns:o="urn:schemas-microsoft-com:office:office" xmlns:r="http://schemas.openxmlformats.org/officeDocument/2006/relationships" xmlns:m="http://schemas.openxmlformats.org/officeDocument/2006/math" xmlns:v="urn:schemas-microsoft-com:vml" xmlns:wp14="http://schemas.microsoft.com/office/word/2010/wordprocessingDrawing" xmlns:wp="http://schemas.openxmlformats.org/drawingml/2006/wordprocessingDrawing" xmlns:w10="urn:schemas-microsoft-com:office:word" xmlns:w="http://schemas.openxmlformats.org/wordprocessingml/2006/main" xmlns:w14="http://schemas.microsoft.com/office/word/2010/wordml" xmlns:wpg="http://schemas.microsoft.com/office/word/2010/wordprocessingGroup" xmlns:wpi="http://schemas.microsoft.com/office/word/2010/wordprocessingInk" xmlns:wne="http://schemas.microsoft.com/office/word/2006/wordml" xmlns:wps="http://schemas.microsoft.com/office/word/2010/wordprocessingShape" mc:Ignorable="w14 wp14">
-  <w:docDefaults>
-    <w:rPrDefault>
-      <w:rPr>
-        <w:rFonts w:asciiTheme="minorHAnsi" w:eastAsiaTheme="minorHAnsi" w:hAnsiTheme="minorHAnsi" w:cstheme="minorBidi"/>
-        <w:sz w:val="22"/>
-        <w:szCs w:val="22"/>
-        <w:lang w:val="en-US" w:eastAsia="en-US" w:bidi="ar-SA"/>
-      </w:rPr>
-    </w:rPrDefault>
-    <w:pPrDefault>
-      <w:pPr>
-        <w:spacing w:after="200" w:line="276" w:lineRule="auto"/>
-      </w:pPr>
-    </w:pPrDefault>
-  </w:docDefaults>
-  <w:latentStyles w:defLockedState="0" w:defUIPriority="99" w:defSemiHidden="1" w:defUnhideWhenUsed="1" w:defQFormat="0" w:count="267">
-    <w:lsdException w:name="Normal" w:semiHidden="0" w:uiPriority="0" w:unhideWhenUsed="0" w:qFormat="1"/>
-    <w:lsdException w:name="heading 1" w:semiHidden="0" w:uiPriority="9" w:unhideWhenUsed="0" w:qFormat="1"/>
-    <w:lsdException w:name="heading 2" w:uiPriority="9" w:qFormat="1"/>
-    <w:lsdException w:name="heading 3" w:uiPriority="9" w:qFormat="1"/>
-    <w:lsdException w:name="heading 4" w:uiPriority="9" w:qFormat="1"/>
-    <w:lsdException w:name="heading 5" w:uiPriority="9" w:qFormat="1"/>
-    <w:lsdException w:name="heading 6" w:uiPriority="9" w:qFormat="1"/>
-    <w:lsdException w:name="heading 7" w:uiPriority="9" w:qFormat="1"/>
-    <w:lsdException w:name="heading 8" w:uiPriority="9" w:qFormat="1"/>
-    <w:lsdException w:name="heading 9" w:uiPriority="9" w:qFormat="1"/>
-    <w:lsdException w:name="toc 1" w:uiPriority="39"/>
-    <w:lsdException w:name="toc 2" w:uiPriority="39"/>
-    <w:lsdException w:name="toc 3" w:uiPriority="39"/>
-    <w:lsdException w:name="toc 4" w:uiPriority="39"/>
-    <w:lsdException w:name="toc 5" w:uiPriority="39"/>
-    <w:lsdException w:name="toc 6" w:uiPriority="39"/>
-    <w:lsdException w:name="toc 7" w:uiPriority="39"/>
-    <w:lsdException w:name="toc 8" w:uiPriority="39"/>
-    <w:lsdException w:name="toc 9" w:uiPriority="39"/>
-    <w:lsdException w:name="caption" w:uiPriority="35" w:qFormat="1"/>
-    <w:lsdException w:name="Title" w:semiHidden="0" w:uiPriority="10" w:unhideWhenUsed="0" w:qFormat="1"/>
-    <w:lsdException w:name="Default Paragraph Font" w:uiPriority="1"/>
-    <w:lsdException w:name="Subtitle" w:semiHidden="0" w:uiPriority="11" w:unhideWhenUsed="0" w:qFormat="1"/>
-    <w:lsdException w:name="Strong" w:semiHidden="0" w:uiPriority="22" w:unhideWhenUsed="0" w:qFormat="1"/>
-    <w:lsdException w:name="Emphasis" w:semiHidden="0" w:uiPriority="20" w:unhideWhenUsed="0" w:qFormat="1"/>
-    <w:lsdException w:name="Table Grid" w:semiHidden="0" w:uiPriority="59" w:unhideWhenUsed="0"/>
-    <w:lsdException w:name="Placeholder Text" w:unhideWhenUsed="0"/>
-    <w:lsdException w:name="No Spacing" w:semiHidden="0" w:uiPriority="1" w:unhideWhenUsed="0" w:qFormat="1"/>
-    <w:lsdException w:name="Light Shading" w:semiHidden="0" w:uiPriority="60" w:unhideWhenUsed="0"/>
-    <w:lsdException w:name="Light List" w:semiHidden="0" w:uiPriority="61" w:unhideWhenUsed="0"/>
-    <w:lsdException w:name="Light Grid" w:semiHidden="0" w:uiPriority="62" w:unhideWhenUsed="0"/>
-    <w:lsdException w:name="Medium Shading 1" w:semiHidden="0" w:uiPriority="63" w:unhideWhenUsed="0"/>
-    <w:lsdException w:name="Medium Shading 2" w:semiHidden="0" w:uiPriority="64" w:unhideWhenUsed="0"/>
-    <w:lsdException w:name="Medium List 1" w:semiHidden="0" w:uiPriority="65" w:unhideWhenUsed="0"/>
-    <w:lsdException w:name="Medium List 2" w:semiHidden="0" w:uiPriority="66" w:unhideWhenUsed="0"/>
-    <w:lsdException w:name="Medium Grid 1" w:semiHidden="0" w:uiPriority="67" w:unhideWhenUsed="0"/>
-    <w:lsdException w:name="Medium Grid 2" w:semiHidden="0" w:uiPriority="68" w:unhideWhenUsed="0"/>
-    <w:lsdException w:name="Medium Grid 3" w:semiHidden="0" w:uiPriority="69" w:unhideWhenUsed="0"/>
-    <w:lsdException w:name="Dark List" w:semiHidden="0" w:uiPriority="70" w:unhideWhenUsed="0"/>
-    <w:lsdException w:name="Colorful Shading" w:semiHidden="0" w:uiPriority="71" w:unhideWhenUsed="0"/>
-    <w:lsdException w:name="Colorful List" w:semiHidden="0" w:uiPriority="72" w:unhideWhenUsed="0"/>
-    <w:lsdException w:name="Colorful Grid" w:semiHidden="0" w:uiPriority="73" w:unhideWhenUsed="0"/>
-    <w:lsdException w:name="Light Shading Accent 1" w:semiHidden="0" w:uiPriority="60" w:unhideWhenUsed="0"/>
-    <w:lsdException w:name="Light List Accent 1" w:semiHidden="0" w:uiPriority="61" w:unhideWhenUsed="0"/>
-    <w:lsdException w:name="Light Grid Accent 1" w:semiHidden="0" w:uiPriority="62" w:unhideWhenUsed="0"/>
-    <w:lsdException w:name="Medium Shading 1 Accent 1" w:semiHidden="0" w:uiPriority="63" w:unhideWhenUsed="0"/>
-    <w:lsdException w:name="Medium Shading 2 Accent 1" w:semiHidden="0" w:uiPriority="64" w:unhideWhenUsed="0"/>
-    <w:lsdException w:name="Medium List 1 Accent 1" w:semiHidden="0" w:uiPriority="65" w:unhideWhenUsed="0"/>
-    <w:lsdException w:name="Revision" w:unhideWhenUsed="0"/>
-    <w:lsdException w:name="List Paragraph" w:semiHidden="0" w:uiPriority="34" w:unhideWhenUsed="0" w:qFormat="1"/>
-    <w:lsdException w:name="Quote" w:semiHidden="0" w:uiPriority="29" w:unhideWhenUsed="0" w:qFormat="1"/>
-    <w:lsdException w:name="Intense Quote" w:semiHidden="0" w:uiPriority="30" w:unhideWhenUsed="0" w:qFormat="1"/>
-    <w:lsdException w:name="Medium List 2 Accent 1" w:semiHidden="0" w:uiPriority="66" w:unhideWhenUsed="0"/>
-    <w:lsdException w:name="Medium Grid 1 Accent 1" w:semiHidden="0" w:uiPriority="67" w:unhideWhenUsed="0"/>
-    <w:lsdException w:name="Medium Grid 2 Accent 1" w:semiHidden="0" w:uiPriority="68" w:unhideWhenUsed="0"/>
-    <w:lsdException w:name="Medium Grid 3 Accent 1" w:semiHidden="0" w:uiPriority="69" w:unhideWhenUsed="0"/>
-    <w:lsdException w:name="Dark List Accent 1" w:semiHidden="0" w:uiPriority="70" w:unhideWhenUsed="0"/>
-    <w:lsdException w:name="Colorful Shading Accent 1" w:semiHidden="0" w:uiPriority="71" w:unhideWhenUsed="0"/>
-    <w:lsdException w:name="Colorful List Accent 1" w:semiHidden="0" w:uiPriority="72" w:unhideWhenUsed="0"/>
-    <w:lsdException w:name="Colorful Grid Accent 1" w:semiHidden="0" w:uiPriority="73" w:unhideWhenUsed="0"/>
-    <w:lsdException w:name="Light Shading Accent 2" w:semiHidden="0" w:uiPriority="60" w:unhideWhenUsed="0"/>
-    <w:lsdException w:name="Light List Accent 2" w:semiHidden="0" w:uiPriority="61" w:unhideWhenUsed="0"/>
-    <w:lsdException w:name="Light Grid Accent 2" w:semiHidden="0" w:uiPriority="62" w:unhideWhenUsed="0"/>
-    <w:lsdException w:name="Medium Shading 1 Accent 2" w:semiHidden="0" w:uiPriority="63" w:unhideWhenUsed="0"/>
-    <w:lsdException w:name="Medium Shading 2 Accent 2" w:semiHidden="0" w:uiPriority="64" w:unhideWhenUsed="0"/>
-    <w:lsdException w:name="Medium List 1 Accent 2" w:semiHidden="0" w:uiPriority="65" w:unhideWhenUsed="0"/>
-    <w:lsdException w:name="Medium List 2 Accent 2" w:semiHidden="0" w:uiPriority="66" w:unhideWhenUsed="0"/>
-    <w:lsdException w:name="Medium Grid 1 Accent 2" w:semiHidden="0" w:uiPriority="67" w:unhideWhenUsed="0"/>
-    <w:lsdException w:name="Medium Grid 2 Accent 2" w:semiHidden="0" w:uiPriority="68" w:unhideWhenUsed="0"/>
-    <w:lsdException w:name="Medium Grid 3 Accent 2" w:semiHidden="0" w:uiPriority="69" w:unhideWhenUsed="0"/>
-    <w:lsdException w:name="Dark List Accent 2" w:semiHidden="0" w:uiPriority="70" w:unhideWhenUsed="0"/>
-    <w:lsdException w:name="Colorful Shading Accent 2" w:semiHidden="0" w:uiPriority="71" w:unhideWhenUsed="0"/>
-    <w:lsdException w:name="Colorful List Accent 2" w:semiHidden="0" w:uiPriority="72" w:unhideWhenUsed="0"/>
-    <w:lsdException w:name="Colorful Grid Accent 2" w:semiHidden="0" w:uiPriority="73" w:unhideWhenUsed="0"/>
-    <w:lsdException w:name="Light Shading Accent 3" w:semiHidden="0" w:uiPriority="60" w:unhideWhenUsed="0"/>
-    <w:lsdException w:name="Light List Accent 3" w:semiHidden="0" w:uiPriority="61" w:unhideWhenUsed="0"/>
-    <w:lsdException w:name="Light Grid Accent 3" w:semiHidden="0" w:uiPriority="62" w:unhideWhenUsed="0"/>
-    <w:lsdException w:name="Medium Shading 1 Accent 3" w:semiHidden="0" w:uiPriority="63" w:unhideWhenUsed="0"/>
-    <w:lsdException w:name="Medium Shading 2 Accent 3" w:semiHidden="0" w:uiPriority="64" w:unhideWhenUsed="0"/>
-    <w:lsdException w:name="Medium List 1 Accent 3" w:semiHidden="0" w:uiPriority="65" w:unhideWhenUsed="0"/>
-    <w:lsdException w:name="Medium List 2 Accent 3" w:semiHidden="0" w:uiPriority="66" w:unhideWhenUsed="0"/>
-    <w:lsdException w:name="Medium Grid 1 Accent 3" w:semiHidden="0" w:uiPriority="67" w:unhideWhenUsed="0"/>
-    <w:lsdException w:name="Medium Grid 2 Accent 3" w:semiHidden="0" w:uiPriority="68" w:unhideWhenUsed="0"/>
-    <w:lsdException w:name="Medium Grid 3 Accent 3" w:semiHidden="0" w:uiPriority="69" w:unhideWhenUsed="0"/>
-    <w:lsdException w:name="Dark List Accent 3" w:semiHidden="0" w:uiPriority="70" w:unhideWhenUsed="0"/>
-    <w:lsdException w:name="Colorful Shading Accent 3" w:semiHidden="0" w:uiPriority="71" w:unhideWhenUsed="0"/>
-    <w:lsdException w:name="Colorful List Accent 3" w:semiHidden="0" w:uiPriority="72" w:unhideWhenUsed="0"/>
-    <w:lsdException w:name="Colorful Grid Accent 3" w:semiHidden="0" w:uiPriority="73" w:unhideWhenUsed="0"/>
-    <w:lsdException w:name="Light Shading Accent 4" w:semiHidden="0" w:uiPriority="60" w:unhideWhenUsed="0"/>
-    <w:lsdException w:name="Light List Accent 4" w:semiHidden="0" w:uiPriority="61" w:unhideWhenUsed="0"/>
-    <w:lsdException w:name="Light Grid Accent 4" w:semiHidden="0" w:uiPriority="62" w:unhideWhenUsed="0"/>
-    <w:lsdException w:name="Medium Shading 1 Accent 4" w:semiHidden="0" w:uiPriority="63" w:unhideWhenUsed="0"/>
-    <w:lsdException w:name="Medium Shading 2 Accent 4" w:semiHidden="0" w:uiPriority="64" w:unhideWhenUsed="0"/>
-    <w:lsdException w:name="Medium List 1 Accent 4" w:semiHidden="0" w:uiPriority="65" w:unhideWhenUsed="0"/>
-    <w:lsdException w:name="Medium List 2 Accent 4" w:semiHidden="0" w:uiPriority="66" w:unhideWhenUsed="0"/>
-    <w:lsdException w:name="Medium Grid 1 Accent 4" w:semiHidden="0" w:uiPriority="67" w:unhideWhenUsed="0"/>
-    <w:lsdException w:name="Medium Grid 2 Accent 4" w:semiHidden="0" w:uiPriority="68" w:unhideWhenUsed="0"/>
-    <w:lsdException w:name="Medium Grid 3 Accent 4" w:semiHidden="0" w:uiPriority="69" w:unhideWhenUsed="0"/>
-    <w:lsdException w:name="Dark List Accent 4" w:semiHidden="0" w:uiPriority="70" w:unhideWhenUsed="0"/>
-    <w:lsdException w:name="Colorful Shading Accent 4" w:semiHidden="0" w:uiPriority="71" w:unhideWhenUsed="0"/>
-    <w:lsdException w:name="Colorful List Accent 4" w:semiHidden="0" w:uiPriority="72" w:unhideWhenUsed="0"/>
-    <w:lsdException w:name="Colorful Grid Accent 4" w:semiHidden="0" w:uiPriority="73" w:unhideWhenUsed="0"/>
-    <w:lsdException w:name="Light Shading Accent 5" w:semiHidden="0" w:uiPriority="60" w:unhideWhenUsed="0"/>
-    <w:lsdException w:name="Light List Accent 5" w:semiHidden="0" w:uiPriority="61" w:unhideWhenUsed="0"/>
-    <w:lsdException w:name="Light Grid Accent 5" w:semiHidden="0" w:uiPriority="62" w:unhideWhenUsed="0"/>
-    <w:lsdException w:name="Medium Shading 1 Accent 5" w:semiHidden="0" w:uiPriority="63" w:unhideWhenUsed="0"/>
-    <w:lsdException w:name="Medium Shading 2 Accent 5" w:semiHidden="0" w:uiPriority="64" w:unhideWhenUsed="0"/>
-    <w:lsdException w:name="Medium List 1 Accent 5" w:semiHidden="0" w:uiPriority="65" w:unhideWhenUsed="0"/>
-    <w:lsdException w:name="Medium List 2 Accent 5" w:semiHidden="0" w:uiPriority="66" w:unhideWhenUsed="0"/>
-    <w:lsdException w:name="Medium Grid 1 Accent 5" w:semiHidden="0" w:uiPriority="67" w:unhideWhenUsed="0"/>
-    <w:lsdException w:name="Medium Grid 2 Accent 5" w:semiHidden="0" w:uiPriority="68" w:unhideWhenUsed="0"/>
-    <w:lsdException w:name="Medium Grid 3 Accent 5" w:semiHidden="0" w:uiPriority="69" w:unhideWhenUsed="0"/>
-    <w:lsdException w:name="Dark List Accent 5" w:semiHidden="0" w:uiPriority="70" w:unhideWhenUsed="0"/>
-    <w:lsdException w:name="Colorful Shading Accent 5" w:semiHidden="0" w:uiPriority="71" w:unhideWhenUsed="0"/>
-    <w:lsdException w:name="Colorful List Accent 5" w:semiHidden="0" w:uiPriority="72" w:unhideWhenUsed="0"/>
-    <w:lsdException w:name="Colorful Grid Accent 5" w:semiHidden="0" w:uiPriority="73" w:unhideWhenUsed="0"/>
-    <w:lsdException w:name="Light Shading Accent 6" w:semiHidden="0" w:uiPriority="60" w:unhideWhenUsed="0"/>
-    <w:lsdException w:name="Light List Accent 6" w:semiHidden="0" w:uiPriority="61" w:unhideWhenUsed="0"/>
-    <w:lsdException w:name="Light Grid Accent 6" w:semiHidden="0" w:uiPriority="62" w:unhideWhenUsed="0"/>
-    <w:lsdException w:name="Medium Shading 1 Accent 6" w:semiHidden="0" w:uiPriority="63" w:unhideWhenUsed="0"/>
-    <w:lsdException w:name="Medium Shading 2 Accent 6" w:semiHidden="0" w:uiPriority="64" w:unhideWhenUsed="0"/>
-    <w:lsdException w:name="Medium List 1 Accent 6" w:semiHidden="0" w:uiPriority="65" w:unhideWhenUsed="0"/>
-    <w:lsdException w:name="Medium List 2 Accent 6" w:semiHidden="0" w:uiPriority="66" w:unhideWhenUsed="0"/>
-    <w:lsdException w:name="Medium Grid 1 Accent 6" w:semiHidden="0" w:uiPriority="67" w:unhideWhenUsed="0"/>
-    <w:lsdException w:name="Medium Grid 2 Accent 6" w:semiHidden="0" w:uiPriority="68" w:unhideWhenUsed="0"/>
-    <w:lsdException w:name="Medium Grid 3 Accent 6" w:semiHidden="0" w:uiPriority="69" w:unhideWhenUsed="0"/>
-    <w:lsdException w:name="Dark List Accent 6" w:semiHidden="0" w:uiPriority="70" w:unhideWhenUsed="0"/>
-    <w:lsdException w:name="Colorful Shading Accent 6" w:semiHidden="0" w:uiPriority="71" w:unhideWhenUsed="0"/>
-    <w:lsdException w:name="Colorful List Accent 6" w:semiHidden="0" w:uiPriority="72" w:unhideWhenUsed="0"/>
-    <w:lsdException w:name="Colorful Grid Accent 6" w:semiHidden="0" w:uiPriority="73" w:unhideWhenUsed="0"/>
-    <w:lsdException w:name="Subtle Emphasis" w:semiHidden="0" w:uiPriority="19" w:unhideWhenUsed="0" w:qFormat="1"/>
-    <w:lsdException w:name="Intense Emphasis" w:semiHidden="0" w:uiPriority="21" w:unhideWhenUsed="0" w:qFormat="1"/>
-    <w:lsdException w:name="Subtle Reference" w:semiHidden="0" w:uiPriority="31" w:unhideWhenUsed="0" w:qFormat="1"/>
-    <w:lsdException w:name="Intense Reference" w:semiHidden="0" w:uiPriority="32" w:unhideWhenUsed="0" w:qFormat="1"/>
-    <w:lsdException w:name="Book Title" w:semiHidden="0" w:uiPriority="33" w:unhideWhenUsed="0" w:qFormat="1"/>
-    <w:lsdException w:name="Bibliography" w:uiPriority="37"/>
-    <w:lsdException w:name="TOC Heading" w:uiPriority="39" w:qFormat="1"/>
-  </w:latentStyles>
-  <w:style w:type="paragraph" w:default="1" w:styleId="Standaard">
-    <w:name w:val="Normal"/>
-    <w:qFormat/>
-  </w:style>
-  <w:style w:type="character" w:default="1" w:styleId="Standaardalinea-lettertype">
-    <w:name w:val="Default Paragraph Font"/>
-    <w:uiPriority w:val="1"/>
-    <w:semiHidden/>
-    <w:unhideWhenUsed/>
-  </w:style>
-  <w:style w:type="table" w:default="1" w:styleId="Standaardtabel">
-    <w:name w:val="Normal Table"/>
-    <w:uiPriority w:val="99"/>
-    <w:semiHidden/>
-    <w:unhideWhenUsed/>
-    <w:tblPr>
-      <w:tblInd w:w="0" w:type="dxa"/>
-      <w:tblCellMar>
-        <w:top w:w="0" w:type="dxa"/>
-        <w:left w:w="108" w:type="dxa"/>
-        <w:bottom w:w="0" w:type="dxa"/>
-        <w:right w:w="108" w:type="dxa"/>
-      </w:tblCellMar>
-    </w:tblPr>
-  </w:style>
-  <w:style w:type="numbering" w:default="1" w:styleId="Geenlijst">
-    <w:name w:val="No List"/>
-    <w:uiPriority w:val="99"/>
-    <w:semiHidden/>
-    <w:unhideWhenUsed/>
-  </w:style>
-  <w:style w:type="paragraph" w:styleId="Lijstalinea">
-    <w:name w:val="List Paragraph"/>
-    <w:basedOn w:val="Standaard"/>
-    <w:uiPriority w:val="34"/>
-    <w:qFormat/>
-    <w:rsid w:val="00FD7053"/>
-    <w:pPr>
-      <w:ind w:left="720"/>
-      <w:contextualSpacing/>
-    </w:pPr>
-  </w:style>
-  <w:style w:type="paragraph" w:styleId="Koptekst">
-    <w:name w:val="header"/>
-    <w:basedOn w:val="Standaard"/>
-    <w:link w:val="KoptekstChar"/>
-    <w:uiPriority w:val="99"/>
-    <w:unhideWhenUsed/>
-    <w:rsid w:val="00916844"/>
-    <w:pPr>
-      <w:tabs>
-        <w:tab w:val="center" w:pos="4680"/>
-        <w:tab w:val="right" w:pos="9360"/>
-      </w:tabs>
-      <w:spacing w:after="0" w:line="240" w:lineRule="auto"/>
-    </w:pPr>
-  </w:style>
-  <w:style w:type="character" w:customStyle="1" w:styleId="KoptekstChar">
-    <w:name w:val="Koptekst Char"/>
-    <w:basedOn w:val="Standaardalinea-lettertype"/>
-    <w:link w:val="Koptekst"/>
-    <w:uiPriority w:val="99"/>
-    <w:rsid w:val="00916844"/>
-  </w:style>
-  <w:style w:type="paragraph" w:styleId="Voettekst">
-    <w:name w:val="footer"/>
-    <w:basedOn w:val="Standaard"/>
-    <w:link w:val="VoettekstChar"/>
-    <w:uiPriority w:val="99"/>
-    <w:unhideWhenUsed/>
-    <w:rsid w:val="00916844"/>
-    <w:pPr>
-      <w:tabs>
-        <w:tab w:val="center" w:pos="4680"/>
-        <w:tab w:val="right" w:pos="9360"/>
-      </w:tabs>
-      <w:spacing w:after="0" w:line="240" w:lineRule="auto"/>
-    </w:pPr>
-  </w:style>
-  <w:style w:type="character" w:customStyle="1" w:styleId="VoettekstChar">
-    <w:name w:val="Voettekst Char"/>
-    <w:basedOn w:val="Standaardalinea-lettertype"/>
-    <w:link w:val="Voettekst"/>
-    <w:uiPriority w:val="99"/>
-    <w:rsid w:val="00916844"/>
-  </w:style>
-  <w:style w:type="character" w:styleId="Hyperlink">
-    <w:name w:val="Hyperlink"/>
-    <w:basedOn w:val="Standaardalinea-lettertype"/>
-    <w:uiPriority w:val="99"/>
-    <w:unhideWhenUsed/>
-    <w:rsid w:val="00AA4F90"/>
-    <w:rPr>
-      <w:color w:val="0000FF" w:themeColor="hyperlink"/>
-      <w:u w:val="single"/>
-    </w:rPr>
-  </w:style>
-  <w:style w:type="character" w:customStyle="1" w:styleId="tlid-translation">
-    <w:name w:val="tlid-translation"/>
-    <w:basedOn w:val="Standaardalinea-lettertype"/>
-    <w:rsid w:val="00215B35"/>
-  </w:style>
-  <w:style w:type="paragraph" w:styleId="Ballontekst">
-    <w:name w:val="Balloon Text"/>
-    <w:basedOn w:val="Standaard"/>
-    <w:link w:val="BallontekstChar"/>
-    <w:uiPriority w:val="99"/>
-    <w:semiHidden/>
-    <w:unhideWhenUsed/>
-    <w:rsid w:val="002240D4"/>
-    <w:pPr>
-      <w:spacing w:after="0" w:line="240" w:lineRule="auto"/>
-    </w:pPr>
-    <w:rPr>
-      <w:rFonts w:ascii="Tahoma" w:hAnsi="Tahoma" w:cs="Tahoma"/>
-      <w:sz w:val="16"/>
-      <w:szCs w:val="16"/>
-    </w:rPr>
-  </w:style>
-  <w:style w:type="character" w:customStyle="1" w:styleId="BallontekstChar">
-    <w:name w:val="Ballontekst Char"/>
-    <w:basedOn w:val="Standaardalinea-lettertype"/>
-    <w:link w:val="Ballontekst"/>
-    <w:uiPriority w:val="99"/>
-    <w:semiHidden/>
-    <w:rsid w:val="002240D4"/>
-    <w:rPr>
-      <w:rFonts w:ascii="Tahoma" w:hAnsi="Tahoma" w:cs="Tahoma"/>
-      <w:sz w:val="16"/>
-      <w:szCs w:val="16"/>
-    </w:rPr>
-  </w:style>
-  <w:style w:type="paragraph" w:styleId="Tekstopmerking">
-    <w:name w:val="annotation text"/>
-    <w:basedOn w:val="Standaard"/>
-    <w:link w:val="TekstopmerkingChar"/>
-    <w:uiPriority w:val="99"/>
-    <w:semiHidden/>
-    <w:unhideWhenUsed/>
-    <w:rsid w:val="00AC196B"/>
-    <w:pPr>
-      <w:spacing w:line="240" w:lineRule="auto"/>
-    </w:pPr>
-    <w:rPr>
-      <w:sz w:val="20"/>
-      <w:szCs w:val="20"/>
-    </w:rPr>
-  </w:style>
-  <w:style w:type="character" w:customStyle="1" w:styleId="TekstopmerkingChar">
-    <w:name w:val="Tekst opmerking Char"/>
-    <w:basedOn w:val="Standaardalinea-lettertype"/>
-    <w:link w:val="Tekstopmerking"/>
+  <w:style w:type="character" w:customStyle="1" w:styleId="CommentTextChar">
+    <w:name w:val="Comment Text Char"/>
+    <w:basedOn w:val="DefaultParagraphFont"/>
+    <w:link w:val="CommentText"/>
     <w:uiPriority w:val="99"/>
     <w:semiHidden/>
     <w:rsid w:val="00AC196B"/>
@@ -7529,7 +7402,7 @@
 </file>
 
 <file path=customXml/itemProps1.xml><?xml version="1.0" encoding="utf-8"?>
-<ds:datastoreItem xmlns:ds="http://schemas.openxmlformats.org/officeDocument/2006/customXml" ds:itemID="{5BD6D26E-46C8-46F7-8AEF-9034429E69F9}">
+<ds:datastoreItem xmlns:ds="http://schemas.openxmlformats.org/officeDocument/2006/customXml" ds:itemID="{AE5BA475-33FC-40A7-8360-4C708E3D9B95}">
   <ds:schemaRefs>
     <ds:schemaRef ds:uri="http://schemas.openxmlformats.org/officeDocument/2006/bibliography"/>
   </ds:schemaRefs>

</xml_diff>